<commit_message>
necesito que obtengas los datos al hacer la compra  y pidas los datos al cliente por medio de un modal y mostres el total y los datos del cliente
</commit_message>
<xml_diff>
--- a/PDF's/Informe de Pagina de Farmacia.docx
+++ b/PDF's/Informe de Pagina de Farmacia.docx
@@ -266,7 +266,7 @@
               </mc:Choice>
               <mc:Fallback>
                 <w:pict>
-                  <v:group w14:anchorId="64DD3DD3" id="Grupo 157" o:spid="_x0000_s1026" style="position:absolute;margin-left:0;margin-top:0;width:8in;height:95.7pt;z-index:251663360;mso-width-percent:941;mso-height-percent:121;mso-top-percent:23;mso-position-horizontal:center;mso-position-horizontal-relative:page;mso-position-vertical-relative:page;mso-width-percent:941;mso-height-percent:121;mso-top-percent:23" coordorigin="" coordsize="73152,12161" o:gfxdata="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">
+                  <v:group w14:anchorId="02BC76D7" id="Grupo 157" o:spid="_x0000_s1026" style="position:absolute;margin-left:0;margin-top:0;width:8in;height:95.7pt;z-index:251663360;mso-width-percent:941;mso-height-percent:121;mso-top-percent:23;mso-position-horizontal:center;mso-position-horizontal-relative:page;mso-position-vertical-relative:page;mso-width-percent:941;mso-height-percent:121;mso-top-percent:23" coordorigin="" coordsize="73152,12161" o:gfxdata="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">
                     <v:shape id="Rectángulo 51" o:spid="_x0000_s1027" style="position:absolute;width:73152;height:11303;visibility:visible;mso-wrap-style:square;v-text-anchor:middle" coordsize="7312660,1129665" o:gfxdata="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" path="m,l7312660,r,1129665l3619500,733425,,1091565,,xe" fillcolor="#156082 [3204]" stroked="f" strokeweight="1pt">
                       <v:stroke joinstyle="miter"/>
                       <v:path arrowok="t" o:connecttype="custom" o:connectlocs="0,0;7315200,0;7315200,1130373;3620757,733885;0,1092249;0,0" o:connectangles="0,0,0,0,0,0"/>
@@ -606,7 +606,6 @@
                                     <w:szCs w:val="20"/>
                                   </w:rPr>
                                 </w:pPr>
-                                <w:proofErr w:type="spellStart"/>
                                 <w:r>
                                   <w:rPr>
                                     <w:color w:val="156082" w:themeColor="accent1"/>
@@ -616,7 +615,6 @@
                                   </w:rPr>
                                   <w:t>by</w:t>
                                 </w:r>
-                                <w:proofErr w:type="spellEnd"/>
                               </w:p>
                             </w:txbxContent>
                           </wps:txbx>
@@ -653,7 +651,6 @@
                               <w:szCs w:val="20"/>
                             </w:rPr>
                           </w:pPr>
-                          <w:proofErr w:type="spellStart"/>
                           <w:r>
                             <w:rPr>
                               <w:color w:val="156082" w:themeColor="accent1"/>
@@ -663,7 +660,6 @@
                             </w:rPr>
                             <w:t>by</w:t>
                           </w:r>
-                          <w:proofErr w:type="spellEnd"/>
                         </w:p>
                       </w:txbxContent>
                     </v:textbox>
@@ -757,7 +753,7 @@
                                         <w:sz w:val="32"/>
                                         <w:szCs w:val="32"/>
                                       </w:rPr>
-                                      <w:t xml:space="preserve">  VICTOR EMANUEL TICURU AREVALO</w:t>
+                                      <w:t>VICTOR EMANUEL TICURU AREVALO</w:t>
                                     </w:r>
                                   </w:p>
                                 </w:sdtContent>
@@ -853,7 +849,7 @@
                                   <w:sz w:val="32"/>
                                   <w:szCs w:val="32"/>
                                 </w:rPr>
-                                <w:t xml:space="preserve">  VICTOR EMANUEL TICURU AREVALO</w:t>
+                                <w:t>VICTOR EMANUEL TICURU AREVALO</w:t>
                               </w:r>
                             </w:p>
                           </w:sdtContent>
@@ -931,61 +927,7 @@
           <w:sz w:val="18"/>
           <w:szCs w:val="18"/>
         </w:rPr>
-        <w:t xml:space="preserve">La página está organizada en una estructura de tres bloques principales para garantizar la coherencia y la facilidad de navegación: </w:t>
-      </w:r>
-      <w:proofErr w:type="spellStart"/>
-      <w:r>
-        <w:rPr>
-          <w:rFonts w:ascii="Poppins" w:hAnsi="Poppins" w:cs="Poppins"/>
-          <w:sz w:val="18"/>
-          <w:szCs w:val="18"/>
-        </w:rPr>
-        <w:t>Header</w:t>
-      </w:r>
-      <w:proofErr w:type="spellEnd"/>
-      <w:r>
-        <w:rPr>
-          <w:rFonts w:ascii="Poppins" w:hAnsi="Poppins" w:cs="Poppins"/>
-          <w:sz w:val="18"/>
-          <w:szCs w:val="18"/>
-        </w:rPr>
-        <w:t xml:space="preserve"> (Encabezado), </w:t>
-      </w:r>
-      <w:proofErr w:type="spellStart"/>
-      <w:r>
-        <w:rPr>
-          <w:rFonts w:ascii="Poppins" w:hAnsi="Poppins" w:cs="Poppins"/>
-          <w:sz w:val="18"/>
-          <w:szCs w:val="18"/>
-        </w:rPr>
-        <w:t>Main</w:t>
-      </w:r>
-      <w:proofErr w:type="spellEnd"/>
-      <w:r>
-        <w:rPr>
-          <w:rFonts w:ascii="Poppins" w:hAnsi="Poppins" w:cs="Poppins"/>
-          <w:sz w:val="18"/>
-          <w:szCs w:val="18"/>
-        </w:rPr>
-        <w:t xml:space="preserve"> (Cuerpo Principal) y </w:t>
-      </w:r>
-      <w:proofErr w:type="spellStart"/>
-      <w:r>
-        <w:rPr>
-          <w:rFonts w:ascii="Poppins" w:hAnsi="Poppins" w:cs="Poppins"/>
-          <w:sz w:val="18"/>
-          <w:szCs w:val="18"/>
-        </w:rPr>
-        <w:t>Footer</w:t>
-      </w:r>
-      <w:proofErr w:type="spellEnd"/>
-      <w:r>
-        <w:rPr>
-          <w:rFonts w:ascii="Poppins" w:hAnsi="Poppins" w:cs="Poppins"/>
-          <w:sz w:val="18"/>
-          <w:szCs w:val="18"/>
-        </w:rPr>
-        <w:t xml:space="preserve"> (Pie de Página). Esta misma estructura se utiliza en todas las páginas del sitio.</w:t>
+        <w:t>La página está organizada en una estructura de tres bloques principales para garantizar la coherencia y la facilidad de navegación: Header (Encabezado), Main (Cuerpo Principal) y Footer (Pie de Página). Esta misma estructura se utiliza en todas las páginas del sitio.</w:t>
       </w:r>
     </w:p>
     <w:p>
@@ -1101,14 +1043,12 @@
         </w:rPr>
         <w:t xml:space="preserve"> (</w:t>
       </w:r>
-      <w:proofErr w:type="spellStart"/>
       <w:r>
         <w:rPr>
           <w:u w:val="single"/>
         </w:rPr>
         <w:t>Header</w:t>
       </w:r>
-      <w:proofErr w:type="spellEnd"/>
       <w:r>
         <w:rPr>
           <w:u w:val="single"/>
@@ -1142,43 +1082,7 @@
           <w:sz w:val="18"/>
           <w:szCs w:val="18"/>
         </w:rPr>
-        <w:t xml:space="preserve">El </w:t>
-      </w:r>
-      <w:proofErr w:type="spellStart"/>
-      <w:r>
-        <w:rPr>
-          <w:rFonts w:ascii="Poppins" w:hAnsi="Poppins" w:cs="Poppins"/>
-          <w:sz w:val="18"/>
-          <w:szCs w:val="18"/>
-        </w:rPr>
-        <w:t>header</w:t>
-      </w:r>
-      <w:proofErr w:type="spellEnd"/>
-      <w:r>
-        <w:rPr>
-          <w:rFonts w:ascii="Poppins" w:hAnsi="Poppins" w:cs="Poppins"/>
-          <w:sz w:val="18"/>
-          <w:szCs w:val="18"/>
-        </w:rPr>
-        <w:t xml:space="preserve"> ha sido diseñado con un enfoque minimalista y funcional. Su objetivo principal es ofrecer una navegación rápida y sencilla a los usuarios. Este </w:t>
-      </w:r>
-      <w:proofErr w:type="spellStart"/>
-      <w:r>
-        <w:rPr>
-          <w:rFonts w:ascii="Poppins" w:hAnsi="Poppins" w:cs="Poppins"/>
-          <w:sz w:val="18"/>
-          <w:szCs w:val="18"/>
-        </w:rPr>
-        <w:t>esta</w:t>
-      </w:r>
-      <w:proofErr w:type="spellEnd"/>
-      <w:r>
-        <w:rPr>
-          <w:rFonts w:ascii="Poppins" w:hAnsi="Poppins" w:cs="Poppins"/>
-          <w:sz w:val="18"/>
-          <w:szCs w:val="18"/>
-        </w:rPr>
-        <w:t xml:space="preserve"> dividido en tres partes el bloque izquierdo que almacena el logo, el bloque central que incluye los enlaces de navegación y el carrito de compras además bloque derecho que contiene información de </w:t>
+        <w:t xml:space="preserve">El header ha sido diseñado con un enfoque minimalista y funcional. Su objetivo principal es ofrecer una navegación rápida y sencilla a los usuarios. Este esta dividido en tres partes el bloque izquierdo que almacena el logo, el bloque central que incluye los enlaces de navegación y el carrito de compras además bloque derecho que contiene información de </w:t>
       </w:r>
       <w:r>
         <w:rPr>
@@ -1194,36 +1098,8 @@
           <w:sz w:val="18"/>
           <w:szCs w:val="18"/>
         </w:rPr>
-        <w:t xml:space="preserve"> Cabe aclarar que todas las paginas poseen el mismo </w:t>
-      </w:r>
-      <w:proofErr w:type="spellStart"/>
-      <w:r>
-        <w:rPr>
-          <w:rFonts w:ascii="Poppins" w:hAnsi="Poppins" w:cs="Poppins"/>
-          <w:sz w:val="18"/>
-          <w:szCs w:val="18"/>
-        </w:rPr>
-        <w:t>Header</w:t>
-      </w:r>
-      <w:proofErr w:type="spellEnd"/>
-      <w:r>
-        <w:rPr>
-          <w:rFonts w:ascii="Poppins" w:hAnsi="Poppins" w:cs="Poppins"/>
-          <w:sz w:val="18"/>
-          <w:szCs w:val="18"/>
-        </w:rPr>
-        <w:t xml:space="preserve"> y el </w:t>
-      </w:r>
-      <w:proofErr w:type="spellStart"/>
-      <w:r>
-        <w:rPr>
-          <w:rFonts w:ascii="Poppins" w:hAnsi="Poppins" w:cs="Poppins"/>
-          <w:sz w:val="18"/>
-          <w:szCs w:val="18"/>
-        </w:rPr>
-        <w:t>footer</w:t>
-      </w:r>
-      <w:proofErr w:type="spellEnd"/>
+        <w:t xml:space="preserve"> Cabe aclarar que todas las paginas poseen el mismo Header y el footer</w:t>
+      </w:r>
       <w:r>
         <w:rPr>
           <w:rFonts w:ascii="Poppins" w:hAnsi="Poppins" w:cs="Poppins"/>
@@ -1296,49 +1172,33 @@
           <w:u w:val="single"/>
         </w:rPr>
         <w:lastRenderedPageBreak/>
-        <w:t>Cuerpo (</w:t>
-      </w:r>
-      <w:proofErr w:type="spellStart"/>
-      <w:r>
-        <w:rPr>
-          <w:u w:val="single"/>
-        </w:rPr>
-        <w:t>Main</w:t>
-      </w:r>
-      <w:proofErr w:type="spellEnd"/>
-      <w:r>
-        <w:rPr>
-          <w:u w:val="single"/>
-        </w:rPr>
-        <w:t>)</w:t>
-      </w:r>
-    </w:p>
-    <w:p>
-      <w:pPr>
-        <w:rPr>
-          <w:rFonts w:ascii="Poppins" w:hAnsi="Poppins" w:cs="Poppins"/>
-          <w:sz w:val="18"/>
-          <w:szCs w:val="18"/>
-        </w:rPr>
-      </w:pPr>
-      <w:r>
-        <w:rPr>
-          <w:rFonts w:ascii="Poppins" w:hAnsi="Poppins" w:cs="Poppins"/>
-          <w:sz w:val="18"/>
-          <w:szCs w:val="18"/>
-        </w:rPr>
-        <w:t xml:space="preserve">El contenido dentro de la etiqueta </w:t>
-      </w:r>
-      <w:proofErr w:type="spellStart"/>
-      <w:r>
-        <w:rPr>
-          <w:rFonts w:ascii="Poppins" w:hAnsi="Poppins" w:cs="Poppins"/>
-          <w:sz w:val="18"/>
-          <w:szCs w:val="18"/>
-        </w:rPr>
-        <w:t>main</w:t>
-      </w:r>
-      <w:proofErr w:type="spellEnd"/>
+        <w:t>Cuerpo (Main)</w:t>
+      </w:r>
+    </w:p>
+    <w:p>
+      <w:pPr>
+        <w:rPr>
+          <w:rFonts w:ascii="Poppins" w:hAnsi="Poppins" w:cs="Poppins"/>
+          <w:sz w:val="18"/>
+          <w:szCs w:val="18"/>
+        </w:rPr>
+      </w:pPr>
+      <w:r>
+        <w:rPr>
+          <w:rFonts w:ascii="Poppins" w:hAnsi="Poppins" w:cs="Poppins"/>
+          <w:sz w:val="18"/>
+          <w:szCs w:val="18"/>
+        </w:rPr>
+        <w:t xml:space="preserve">El contenido dentro de la etiqueta main </w:t>
+      </w:r>
+      <w:r>
+        <w:rPr>
+          <w:rFonts w:ascii="Poppins" w:hAnsi="Poppins" w:cs="Poppins"/>
+          <w:sz w:val="18"/>
+          <w:szCs w:val="18"/>
+        </w:rPr>
+        <w:t>está</w:t>
+      </w:r>
       <w:r>
         <w:rPr>
           <w:rFonts w:ascii="Poppins" w:hAnsi="Poppins" w:cs="Poppins"/>
@@ -1347,34 +1207,14 @@
         </w:rPr>
         <w:t xml:space="preserve"> </w:t>
       </w:r>
-      <w:proofErr w:type="spellStart"/>
-      <w:r>
-        <w:rPr>
-          <w:rFonts w:ascii="Poppins" w:hAnsi="Poppins" w:cs="Poppins"/>
-          <w:sz w:val="18"/>
-          <w:szCs w:val="18"/>
-        </w:rPr>
-        <w:t>est</w:t>
-      </w:r>
-      <w:proofErr w:type="spellEnd"/>
-      <w:r>
-        <w:rPr>
-          <w:rFonts w:ascii="Poppins" w:hAnsi="Poppins" w:cs="Poppins"/>
-          <w:sz w:val="18"/>
-          <w:szCs w:val="18"/>
-        </w:rPr>
-        <w:t xml:space="preserve"> </w:t>
-      </w:r>
-      <w:proofErr w:type="spellStart"/>
-      <w:r>
-        <w:rPr>
-          <w:rFonts w:ascii="Poppins" w:hAnsi="Poppins" w:cs="Poppins"/>
-          <w:sz w:val="18"/>
-          <w:szCs w:val="18"/>
-        </w:rPr>
-        <w:t>aestructurado</w:t>
-      </w:r>
-      <w:proofErr w:type="spellEnd"/>
+      <w:r>
+        <w:rPr>
+          <w:rFonts w:ascii="Poppins" w:hAnsi="Poppins" w:cs="Poppins"/>
+          <w:sz w:val="18"/>
+          <w:szCs w:val="18"/>
+        </w:rPr>
+        <w:t>estructurado</w:t>
+      </w:r>
       <w:r>
         <w:rPr>
           <w:rFonts w:ascii="Poppins" w:hAnsi="Poppins" w:cs="Poppins"/>
@@ -1400,16 +1240,14 @@
         </w:rPr>
         <w:t xml:space="preserve">La primera parte contiene un banner (un </w:t>
       </w:r>
-      <w:proofErr w:type="gramStart"/>
-      <w:r>
-        <w:rPr>
-          <w:rFonts w:ascii="Poppins" w:hAnsi="Poppins" w:cs="Poppins"/>
-          <w:sz w:val="18"/>
-          <w:szCs w:val="18"/>
-        </w:rPr>
-        <w:t>carrusel )</w:t>
-      </w:r>
-      <w:proofErr w:type="gramEnd"/>
+      <w:r>
+        <w:rPr>
+          <w:rFonts w:ascii="Poppins" w:hAnsi="Poppins" w:cs="Poppins"/>
+          <w:sz w:val="18"/>
+          <w:szCs w:val="18"/>
+        </w:rPr>
+        <w:t>carrusel)</w:t>
+      </w:r>
       <w:r>
         <w:rPr>
           <w:rFonts w:ascii="Poppins" w:hAnsi="Poppins" w:cs="Poppins"/>
@@ -1480,23 +1318,31 @@
           <w:sz w:val="18"/>
           <w:szCs w:val="18"/>
         </w:rPr>
-        <w:t xml:space="preserve"> partes del país, luego contamos con </w:t>
-      </w:r>
-      <w:r>
-        <w:rPr>
-          <w:rFonts w:ascii="Poppins" w:hAnsi="Poppins" w:cs="Poppins"/>
-          <w:sz w:val="18"/>
-          <w:szCs w:val="18"/>
-        </w:rPr>
-        <w:t xml:space="preserve">una sección dedicada a la historia de la farmacia. Este bloque incluye una breve narración sobre el origen de la empresa, su visión, sus valores y su trayectoria, Finalmente </w:t>
-      </w:r>
-      <w:r>
-        <w:rPr>
-          <w:rFonts w:ascii="Poppins" w:hAnsi="Poppins" w:cs="Poppins"/>
-          <w:sz w:val="18"/>
-          <w:szCs w:val="18"/>
-        </w:rPr>
-        <w:t>la página incluye una sección con enlaces directos que redirigen a los usuarios a las categorías principales de la tienda: Artículos y Medicamentos</w:t>
+        <w:t xml:space="preserve"> partes del país</w:t>
+      </w:r>
+      <w:r>
+        <w:rPr>
+          <w:rFonts w:ascii="Poppins" w:hAnsi="Poppins" w:cs="Poppins"/>
+          <w:sz w:val="18"/>
+          <w:szCs w:val="18"/>
+        </w:rPr>
+        <w:t xml:space="preserve"> ( cada una de las páginas tiene un carrusel de imágenes)</w:t>
+      </w:r>
+      <w:r>
+        <w:rPr>
+          <w:rFonts w:ascii="Poppins" w:hAnsi="Poppins" w:cs="Poppins"/>
+          <w:sz w:val="18"/>
+          <w:szCs w:val="18"/>
+        </w:rPr>
+        <w:t xml:space="preserve">, luego contamos con </w:t>
+      </w:r>
+      <w:r>
+        <w:rPr>
+          <w:rFonts w:ascii="Poppins" w:hAnsi="Poppins" w:cs="Poppins"/>
+          <w:sz w:val="18"/>
+          <w:szCs w:val="18"/>
+        </w:rPr>
+        <w:t>una sección dedicada a la historia de la farmacia. Este bloque incluye una breve narración sobre el origen de la empresa, su visión, sus valores y su trayectoria</w:t>
       </w:r>
     </w:p>
     <w:p>
@@ -1515,9 +1361,9 @@
           <w:szCs w:val="20"/>
         </w:rPr>
         <w:drawing>
-          <wp:inline distT="0" distB="0" distL="0" distR="0" wp14:anchorId="13428EC7" wp14:editId="571A7FC0">
-            <wp:extent cx="5612130" cy="2470150"/>
-            <wp:effectExtent l="0" t="0" r="7620" b="6350"/>
+          <wp:inline distT="0" distB="0" distL="0" distR="0" wp14:anchorId="13428EC7" wp14:editId="41DBBE4E">
+            <wp:extent cx="6268623" cy="2759102"/>
+            <wp:effectExtent l="0" t="0" r="0" b="3175"/>
             <wp:docPr id="432833766" name="Imagen 1" descr="Texto&#10;&#10;El contenido generado por IA puede ser incorrecto."/>
             <wp:cNvGraphicFramePr>
               <a:graphicFrameLocks xmlns:a="http://schemas.openxmlformats.org/drawingml/2006/main" noChangeAspect="1"/>
@@ -1538,7 +1384,7 @@
                   <pic:spPr>
                     <a:xfrm>
                       <a:off x="0" y="0"/>
-                      <a:ext cx="5612130" cy="2470150"/>
+                      <a:ext cx="6272638" cy="2760869"/>
                     </a:xfrm>
                     <a:prstGeom prst="rect">
                       <a:avLst/>
@@ -1555,22 +1401,182 @@
       <w:pPr>
         <w:rPr>
           <w:rFonts w:ascii="Poppins" w:hAnsi="Poppins" w:cs="Poppins"/>
-          <w:sz w:val="20"/>
-          <w:szCs w:val="20"/>
-        </w:rPr>
-      </w:pPr>
-      <w:r>
-        <w:rPr>
-          <w:rFonts w:ascii="Poppins" w:hAnsi="Poppins" w:cs="Poppins"/>
           <w:noProof/>
           <w:sz w:val="20"/>
           <w:szCs w:val="20"/>
         </w:rPr>
+      </w:pPr>
+    </w:p>
+    <w:p>
+      <w:pPr>
+        <w:rPr>
+          <w:rFonts w:ascii="Poppins" w:hAnsi="Poppins" w:cs="Poppins"/>
+          <w:noProof/>
+          <w:sz w:val="20"/>
+          <w:szCs w:val="20"/>
+        </w:rPr>
+      </w:pPr>
+    </w:p>
+    <w:p>
+      <w:pPr>
+        <w:rPr>
+          <w:rFonts w:ascii="Poppins" w:hAnsi="Poppins" w:cs="Poppins"/>
+          <w:noProof/>
+          <w:sz w:val="20"/>
+          <w:szCs w:val="20"/>
+        </w:rPr>
+      </w:pPr>
+    </w:p>
+    <w:p>
+      <w:pPr>
+        <w:rPr>
+          <w:rFonts w:ascii="Poppins" w:hAnsi="Poppins" w:cs="Poppins"/>
+          <w:noProof/>
+          <w:sz w:val="20"/>
+          <w:szCs w:val="20"/>
+        </w:rPr>
+      </w:pPr>
+    </w:p>
+    <w:p>
+      <w:pPr>
+        <w:rPr>
+          <w:rFonts w:ascii="Poppins" w:hAnsi="Poppins" w:cs="Poppins"/>
+          <w:noProof/>
+          <w:sz w:val="20"/>
+          <w:szCs w:val="20"/>
+        </w:rPr>
+      </w:pPr>
+    </w:p>
+    <w:p>
+      <w:pPr>
+        <w:rPr>
+          <w:rFonts w:ascii="Poppins" w:hAnsi="Poppins" w:cs="Poppins"/>
+          <w:noProof/>
+          <w:sz w:val="20"/>
+          <w:szCs w:val="20"/>
+        </w:rPr>
+      </w:pPr>
+    </w:p>
+    <w:p>
+      <w:pPr>
+        <w:rPr>
+          <w:rFonts w:ascii="Poppins" w:hAnsi="Poppins" w:cs="Poppins"/>
+          <w:noProof/>
+          <w:sz w:val="20"/>
+          <w:szCs w:val="20"/>
+        </w:rPr>
+      </w:pPr>
+    </w:p>
+    <w:p>
+      <w:pPr>
+        <w:rPr>
+          <w:rFonts w:ascii="Poppins" w:hAnsi="Poppins" w:cs="Poppins"/>
+          <w:noProof/>
+          <w:sz w:val="20"/>
+          <w:szCs w:val="20"/>
+        </w:rPr>
+      </w:pPr>
+    </w:p>
+    <w:p>
+      <w:pPr>
+        <w:rPr>
+          <w:rFonts w:ascii="Poppins" w:hAnsi="Poppins" w:cs="Poppins"/>
+          <w:noProof/>
+          <w:sz w:val="20"/>
+          <w:szCs w:val="20"/>
+        </w:rPr>
+      </w:pPr>
+    </w:p>
+    <w:p>
+      <w:pPr>
+        <w:rPr>
+          <w:rFonts w:ascii="Poppins" w:hAnsi="Poppins" w:cs="Poppins"/>
+          <w:noProof/>
+          <w:sz w:val="20"/>
+          <w:szCs w:val="20"/>
+        </w:rPr>
+      </w:pPr>
+    </w:p>
+    <w:p>
+      <w:pPr>
+        <w:rPr>
+          <w:rFonts w:ascii="Poppins" w:hAnsi="Poppins" w:cs="Poppins"/>
+          <w:noProof/>
+          <w:sz w:val="20"/>
+          <w:szCs w:val="20"/>
+        </w:rPr>
+      </w:pPr>
+    </w:p>
+    <w:p>
+      <w:pPr>
+        <w:rPr>
+          <w:rFonts w:ascii="Poppins" w:hAnsi="Poppins" w:cs="Poppins"/>
+          <w:noProof/>
+          <w:sz w:val="20"/>
+          <w:szCs w:val="20"/>
+        </w:rPr>
+      </w:pPr>
+    </w:p>
+    <w:p>
+      <w:pPr>
+        <w:rPr>
+          <w:rFonts w:ascii="Poppins" w:hAnsi="Poppins" w:cs="Poppins"/>
+          <w:sz w:val="18"/>
+          <w:szCs w:val="18"/>
+        </w:rPr>
+      </w:pPr>
+      <w:r>
+        <w:rPr>
+          <w:rFonts w:ascii="Poppins" w:hAnsi="Poppins" w:cs="Poppins"/>
+          <w:sz w:val="18"/>
+          <w:szCs w:val="18"/>
+        </w:rPr>
+        <w:t>Finalmente la página</w:t>
+      </w:r>
+      <w:r>
+        <w:rPr>
+          <w:rFonts w:ascii="Poppins" w:hAnsi="Poppins" w:cs="Poppins"/>
+          <w:sz w:val="18"/>
+          <w:szCs w:val="18"/>
+        </w:rPr>
+        <w:t xml:space="preserve"> de inicio</w:t>
+      </w:r>
+      <w:r>
+        <w:rPr>
+          <w:rFonts w:ascii="Poppins" w:hAnsi="Poppins" w:cs="Poppins"/>
+          <w:sz w:val="18"/>
+          <w:szCs w:val="18"/>
+        </w:rPr>
+        <w:t xml:space="preserve"> incluye una sección con enlaces directos que redirigen a los usuarios a las categorías principales de la tienda: Artículos y Medicamentos</w:t>
+      </w:r>
+      <w:r>
+        <w:rPr>
+          <w:rFonts w:ascii="Poppins" w:hAnsi="Poppins" w:cs="Poppins"/>
+          <w:sz w:val="18"/>
+          <w:szCs w:val="18"/>
+        </w:rPr>
+        <w:t xml:space="preserve"> esta sección al momento de pasar encima de una imagen cambia a otra. </w:t>
+      </w:r>
+    </w:p>
+    <w:p>
+      <w:pPr>
+        <w:rPr>
+          <w:rFonts w:ascii="Poppins" w:hAnsi="Poppins" w:cs="Poppins"/>
+          <w:sz w:val="18"/>
+          <w:szCs w:val="18"/>
+        </w:rPr>
+      </w:pPr>
+      <w:r>
+        <w:rPr>
+          <w:rFonts w:ascii="Poppins" w:hAnsi="Poppins" w:cs="Poppins"/>
+          <w:sz w:val="18"/>
+          <w:szCs w:val="18"/>
+        </w:rPr>
         <w:drawing>
-          <wp:inline distT="0" distB="0" distL="0" distR="0" wp14:anchorId="2A654AA7" wp14:editId="686120F9">
-            <wp:extent cx="4005618" cy="2523113"/>
-            <wp:effectExtent l="0" t="0" r="0" b="0"/>
-            <wp:docPr id="806304955" name="Imagen 1" descr="Texto&#10;&#10;El contenido generado por IA puede ser incorrecto."/>
+          <wp:inline distT="0" distB="0" distL="0" distR="0" wp14:anchorId="59FA9C48" wp14:editId="415FDCA0">
+            <wp:extent cx="5612130" cy="1290320"/>
+            <wp:effectExtent l="0" t="0" r="7620" b="5080"/>
+            <wp:docPr id="1988306892" name="Imagen 1" descr="Captura de pantalla de computadora&#10;&#10;El contenido generado por IA puede ser incorrecto."/>
             <wp:cNvGraphicFramePr>
               <a:graphicFrameLocks xmlns:a="http://schemas.openxmlformats.org/drawingml/2006/main" noChangeAspect="1"/>
             </wp:cNvGraphicFramePr>
@@ -1578,7 +1584,7 @@
               <a:graphicData uri="http://schemas.openxmlformats.org/drawingml/2006/picture">
                 <pic:pic xmlns:pic="http://schemas.openxmlformats.org/drawingml/2006/picture">
                   <pic:nvPicPr>
-                    <pic:cNvPr id="806304955" name="Imagen 1" descr="Texto&#10;&#10;El contenido generado por IA puede ser incorrecto."/>
+                    <pic:cNvPr id="1988306892" name="Imagen 1" descr="Captura de pantalla de computadora&#10;&#10;El contenido generado por IA puede ser incorrecto."/>
                     <pic:cNvPicPr/>
                   </pic:nvPicPr>
                   <pic:blipFill>
@@ -1590,7 +1596,7 @@
                   <pic:spPr>
                     <a:xfrm>
                       <a:off x="0" y="0"/>
-                      <a:ext cx="4013984" cy="2528383"/>
+                      <a:ext cx="5612130" cy="1290320"/>
                     </a:xfrm>
                     <a:prstGeom prst="rect">
                       <a:avLst/>
@@ -1607,6 +1613,7 @@
       <w:pPr>
         <w:rPr>
           <w:rFonts w:ascii="Poppins" w:hAnsi="Poppins" w:cs="Poppins"/>
+          <w:noProof/>
           <w:sz w:val="20"/>
           <w:szCs w:val="20"/>
         </w:rPr>
@@ -1614,8 +1621,95 @@
     </w:p>
     <w:p>
       <w:pPr>
-        <w:rPr>
-          <w:rFonts w:ascii="Poppins" w:hAnsi="Poppins" w:cs="Poppins"/>
+        <w:pStyle w:val="Subttulo"/>
+        <w:rPr>
+          <w:noProof/>
+        </w:rPr>
+      </w:pPr>
+      <w:r>
+        <w:rPr>
+          <w:noProof/>
+        </w:rPr>
+        <w:t>JS</w:t>
+      </w:r>
+    </w:p>
+    <w:p>
+      <w:pPr>
+        <w:rPr>
+          <w:rFonts w:ascii="Poppins" w:hAnsi="Poppins" w:cs="Poppins"/>
+          <w:sz w:val="18"/>
+          <w:szCs w:val="18"/>
+        </w:rPr>
+      </w:pPr>
+      <w:r>
+        <w:rPr>
+          <w:rFonts w:ascii="Poppins" w:hAnsi="Poppins" w:cs="Poppins"/>
+          <w:sz w:val="18"/>
+          <w:szCs w:val="18"/>
+        </w:rPr>
+        <w:t xml:space="preserve">Primero se selecciona las imágenes de la tarjeta de artículos y medicinas, para cada imagen se guarda la ruta original en una variable , en cada imagen cuando el usurario para el cursor sobre una imagen cambia la ruta por una nueva URL, se le aplican efectos de </w:t>
+      </w:r>
+      <w:r>
+        <w:rPr>
+          <w:rFonts w:ascii="Poppins" w:hAnsi="Poppins" w:cs="Poppins"/>
+          <w:sz w:val="18"/>
+          <w:szCs w:val="18"/>
+        </w:rPr>
+        <w:t>transición</w:t>
+      </w:r>
+      <w:r>
+        <w:rPr>
+          <w:rFonts w:ascii="Poppins" w:hAnsi="Poppins" w:cs="Poppins"/>
+          <w:sz w:val="18"/>
+          <w:szCs w:val="18"/>
+        </w:rPr>
+        <w:t xml:space="preserve"> para dar un mejor aspecto, al retirar el cursor de la imagen la ruta que se guardo al inicio vuelve a su ruta original.</w:t>
+      </w:r>
+    </w:p>
+    <w:p>
+      <w:r>
+        <w:drawing>
+          <wp:inline distT="0" distB="0" distL="0" distR="0" wp14:anchorId="1DC5F1B2" wp14:editId="78FBD7D8">
+            <wp:extent cx="5612130" cy="2767965"/>
+            <wp:effectExtent l="0" t="0" r="7620" b="0"/>
+            <wp:docPr id="1010069974" name="Imagen 1" descr="Texto&#10;&#10;El contenido generado por IA puede ser incorrecto."/>
+            <wp:cNvGraphicFramePr>
+              <a:graphicFrameLocks xmlns:a="http://schemas.openxmlformats.org/drawingml/2006/main" noChangeAspect="1"/>
+            </wp:cNvGraphicFramePr>
+            <a:graphic xmlns:a="http://schemas.openxmlformats.org/drawingml/2006/main">
+              <a:graphicData uri="http://schemas.openxmlformats.org/drawingml/2006/picture">
+                <pic:pic xmlns:pic="http://schemas.openxmlformats.org/drawingml/2006/picture">
+                  <pic:nvPicPr>
+                    <pic:cNvPr id="1010069974" name="Imagen 1" descr="Texto&#10;&#10;El contenido generado por IA puede ser incorrecto."/>
+                    <pic:cNvPicPr/>
+                  </pic:nvPicPr>
+                  <pic:blipFill>
+                    <a:blip r:embed="rId12"/>
+                    <a:stretch>
+                      <a:fillRect/>
+                    </a:stretch>
+                  </pic:blipFill>
+                  <pic:spPr>
+                    <a:xfrm>
+                      <a:off x="0" y="0"/>
+                      <a:ext cx="5612130" cy="2767965"/>
+                    </a:xfrm>
+                    <a:prstGeom prst="rect">
+                      <a:avLst/>
+                    </a:prstGeom>
+                  </pic:spPr>
+                </pic:pic>
+              </a:graphicData>
+            </a:graphic>
+          </wp:inline>
+        </w:drawing>
+      </w:r>
+    </w:p>
+    <w:p>
+      <w:pPr>
+        <w:rPr>
+          <w:rFonts w:ascii="Poppins" w:hAnsi="Poppins" w:cs="Poppins"/>
+          <w:noProof/>
           <w:sz w:val="20"/>
           <w:szCs w:val="20"/>
         </w:rPr>
@@ -1623,6 +1717,16 @@
     </w:p>
     <w:p>
       <w:pPr>
+        <w:rPr>
+          <w:rFonts w:ascii="Poppins" w:hAnsi="Poppins" w:cs="Poppins"/>
+          <w:noProof/>
+          <w:sz w:val="20"/>
+          <w:szCs w:val="20"/>
+        </w:rPr>
+      </w:pPr>
+    </w:p>
+    <w:p>
+      <w:pPr>
         <w:pStyle w:val="Subttulo"/>
         <w:rPr>
           <w:u w:val="single"/>
@@ -1641,21 +1745,7 @@
           <w:u w:val="single"/>
         </w:rPr>
         <w:lastRenderedPageBreak/>
-        <w:t>Pie de Página (</w:t>
-      </w:r>
-      <w:proofErr w:type="spellStart"/>
-      <w:r>
-        <w:rPr>
-          <w:u w:val="single"/>
-        </w:rPr>
-        <w:t>Footer</w:t>
-      </w:r>
-      <w:proofErr w:type="spellEnd"/>
-      <w:r>
-        <w:rPr>
-          <w:u w:val="single"/>
-        </w:rPr>
-        <w:t>)</w:t>
+        <w:t>Pie de Página (Footer)</w:t>
       </w:r>
     </w:p>
     <w:p>
@@ -1714,7 +1804,7 @@
                     <pic:cNvPicPr/>
                   </pic:nvPicPr>
                   <pic:blipFill>
-                    <a:blip r:embed="rId12"/>
+                    <a:blip r:embed="rId13"/>
                     <a:stretch>
                       <a:fillRect/>
                     </a:stretch>
@@ -1763,25 +1853,7 @@
           <w:sz w:val="18"/>
           <w:szCs w:val="18"/>
         </w:rPr>
-        <w:t>Todas las paginas incluyen palabras clave en el &lt;</w:t>
-      </w:r>
-      <w:proofErr w:type="spellStart"/>
-      <w:r>
-        <w:rPr>
-          <w:rFonts w:ascii="Poppins" w:hAnsi="Poppins" w:cs="Poppins"/>
-          <w:sz w:val="18"/>
-          <w:szCs w:val="18"/>
-        </w:rPr>
-        <w:t>tittle</w:t>
-      </w:r>
-      <w:proofErr w:type="spellEnd"/>
-      <w:r>
-        <w:rPr>
-          <w:rFonts w:ascii="Poppins" w:hAnsi="Poppins" w:cs="Poppins"/>
-          <w:sz w:val="18"/>
-          <w:szCs w:val="18"/>
-        </w:rPr>
-        <w:t xml:space="preserve">&gt; como Medicamentos y Fármacos junto con el nombre de la marca </w:t>
+        <w:t xml:space="preserve">Todas las paginas incluyen palabras clave en el &lt;tittle&gt; como Medicamentos y Fármacos junto con el nombre de la marca </w:t>
       </w:r>
       <w:r>
         <w:rPr>
@@ -1797,25 +1869,7 @@
           <w:sz w:val="18"/>
           <w:szCs w:val="18"/>
         </w:rPr>
-        <w:t xml:space="preserve"> la salud, lo cual ayuda a los motores de búsqueda a entender el contenido de la </w:t>
-      </w:r>
-      <w:proofErr w:type="spellStart"/>
-      <w:r>
-        <w:rPr>
-          <w:rFonts w:ascii="Poppins" w:hAnsi="Poppins" w:cs="Poppins"/>
-          <w:sz w:val="18"/>
-          <w:szCs w:val="18"/>
-        </w:rPr>
-        <w:t>pagina</w:t>
-      </w:r>
-      <w:proofErr w:type="spellEnd"/>
-      <w:r>
-        <w:rPr>
-          <w:rFonts w:ascii="Poppins" w:hAnsi="Poppins" w:cs="Poppins"/>
-          <w:sz w:val="18"/>
-          <w:szCs w:val="18"/>
-        </w:rPr>
-        <w:t xml:space="preserve"> el meta </w:t>
+        <w:t xml:space="preserve"> la salud, lo cual ayuda a los motores de búsqueda a entender el contenido de la pagina el meta </w:t>
       </w:r>
       <w:r>
         <w:rPr>
@@ -1863,25 +1917,7 @@
           <w:sz w:val="18"/>
           <w:szCs w:val="18"/>
         </w:rPr>
-        <w:t xml:space="preserve">, la </w:t>
-      </w:r>
-      <w:proofErr w:type="spellStart"/>
-      <w:r>
-        <w:rPr>
-          <w:rFonts w:ascii="Poppins" w:hAnsi="Poppins" w:cs="Poppins"/>
-          <w:sz w:val="18"/>
-          <w:szCs w:val="18"/>
-        </w:rPr>
-        <w:t>url</w:t>
-      </w:r>
-      <w:proofErr w:type="spellEnd"/>
-      <w:r>
-        <w:rPr>
-          <w:rFonts w:ascii="Poppins" w:hAnsi="Poppins" w:cs="Poppins"/>
-          <w:sz w:val="18"/>
-          <w:szCs w:val="18"/>
-        </w:rPr>
-        <w:t xml:space="preserve"> </w:t>
+        <w:t xml:space="preserve">, la url </w:t>
       </w:r>
       <w:r>
         <w:rPr>
@@ -1897,61 +1933,7 @@
           <w:sz w:val="18"/>
           <w:szCs w:val="18"/>
         </w:rPr>
-        <w:t xml:space="preserve"> se </w:t>
-      </w:r>
-      <w:proofErr w:type="spellStart"/>
-      <w:r>
-        <w:rPr>
-          <w:rFonts w:ascii="Poppins" w:hAnsi="Poppins" w:cs="Poppins"/>
-          <w:sz w:val="18"/>
-          <w:szCs w:val="18"/>
-        </w:rPr>
-        <w:t>utilizo</w:t>
-      </w:r>
-      <w:proofErr w:type="spellEnd"/>
-      <w:r>
-        <w:rPr>
-          <w:rFonts w:ascii="Poppins" w:hAnsi="Poppins" w:cs="Poppins"/>
-          <w:sz w:val="18"/>
-          <w:szCs w:val="18"/>
-        </w:rPr>
-        <w:t xml:space="preserve"> para indicar a los motores de búsqueda cual es la versión </w:t>
-      </w:r>
-      <w:proofErr w:type="spellStart"/>
-      <w:r>
-        <w:rPr>
-          <w:rFonts w:ascii="Poppins" w:hAnsi="Poppins" w:cs="Poppins"/>
-          <w:sz w:val="18"/>
-          <w:szCs w:val="18"/>
-        </w:rPr>
-        <w:t>preferids</w:t>
-      </w:r>
-      <w:proofErr w:type="spellEnd"/>
-      <w:r>
-        <w:rPr>
-          <w:rFonts w:ascii="Poppins" w:hAnsi="Poppins" w:cs="Poppins"/>
-          <w:sz w:val="18"/>
-          <w:szCs w:val="18"/>
-        </w:rPr>
-        <w:t xml:space="preserve"> de la </w:t>
-      </w:r>
-      <w:proofErr w:type="spellStart"/>
-      <w:r>
-        <w:rPr>
-          <w:rFonts w:ascii="Poppins" w:hAnsi="Poppins" w:cs="Poppins"/>
-          <w:sz w:val="18"/>
-          <w:szCs w:val="18"/>
-        </w:rPr>
-        <w:t>pagina</w:t>
-      </w:r>
-      <w:proofErr w:type="spellEnd"/>
-      <w:r>
-        <w:rPr>
-          <w:rFonts w:ascii="Poppins" w:hAnsi="Poppins" w:cs="Poppins"/>
-          <w:sz w:val="18"/>
-          <w:szCs w:val="18"/>
-        </w:rPr>
-        <w:t xml:space="preserve"> evitando problemas de duplicado. La estructura de encabezado de H2 “nuestra historia y productos ayuda a estructurar el contenido de forma </w:t>
+        <w:t xml:space="preserve"> se utilizo para indicar a los motores de búsqueda cual es la versión preferids de la pagina evitando problemas de duplicado. La estructura de encabezado de H2 “nuestra historia y productos ayuda a estructurar el contenido de forma </w:t>
       </w:r>
       <w:r>
         <w:rPr>
@@ -1999,7 +1981,7 @@
                     <pic:cNvPicPr/>
                   </pic:nvPicPr>
                   <pic:blipFill>
-                    <a:blip r:embed="rId13"/>
+                    <a:blip r:embed="rId14"/>
                     <a:stretch>
                       <a:fillRect/>
                     </a:stretch>
@@ -2066,23 +2048,13 @@
           <w:u w:val="single"/>
         </w:rPr>
       </w:pPr>
-      <w:proofErr w:type="spellStart"/>
       <w:r>
         <w:rPr>
           <w:sz w:val="24"/>
           <w:szCs w:val="24"/>
           <w:u w:val="single"/>
         </w:rPr>
-        <w:t>Header</w:t>
-      </w:r>
-      <w:proofErr w:type="spellEnd"/>
-      <w:r>
-        <w:rPr>
-          <w:sz w:val="24"/>
-          <w:szCs w:val="24"/>
-          <w:u w:val="single"/>
-        </w:rPr>
-        <w:t xml:space="preserve"> ()</w:t>
+        <w:t>Header ()</w:t>
       </w:r>
     </w:p>
     <w:p>
@@ -2107,36 +2079,83 @@
           <w:sz w:val="18"/>
           <w:szCs w:val="18"/>
         </w:rPr>
-        <w:t xml:space="preserve">, el </w:t>
-      </w:r>
-      <w:proofErr w:type="spellStart"/>
-      <w:r>
-        <w:rPr>
-          <w:rFonts w:ascii="Poppins" w:hAnsi="Poppins" w:cs="Poppins"/>
-          <w:sz w:val="18"/>
-          <w:szCs w:val="18"/>
-        </w:rPr>
-        <w:t>header</w:t>
-      </w:r>
-      <w:proofErr w:type="spellEnd"/>
-      <w:r>
-        <w:rPr>
-          <w:rFonts w:ascii="Poppins" w:hAnsi="Poppins" w:cs="Poppins"/>
-          <w:sz w:val="18"/>
-          <w:szCs w:val="18"/>
-        </w:rPr>
-        <w:t xml:space="preserve"> cuenta con un </w:t>
-      </w:r>
-      <w:proofErr w:type="spellStart"/>
-      <w:r>
-        <w:rPr>
-          <w:rFonts w:ascii="Poppins" w:hAnsi="Poppins" w:cs="Poppins"/>
-          <w:sz w:val="18"/>
-          <w:szCs w:val="18"/>
-        </w:rPr>
-        <w:t>display</w:t>
-      </w:r>
-      <w:proofErr w:type="spellEnd"/>
+        <w:t xml:space="preserve">, el header cuenta con un display flex y flex wrap para segurar que los elementos se distribuyan de forma flexible y se adapten a distintos tamaños de pantallas , este se mantiene el la parte superior de la pagina gracias a la propiedad sticky, ademas tiene una animación de entrada que le da un efecto visual al cargar </w:t>
+      </w:r>
+      <w:r>
+        <w:rPr>
+          <w:rFonts w:ascii="Poppins" w:hAnsi="Poppins" w:cs="Poppins"/>
+          <w:sz w:val="18"/>
+          <w:szCs w:val="18"/>
+        </w:rPr>
+        <w:t xml:space="preserve">  </w:t>
+      </w:r>
+    </w:p>
+    <w:p>
+      <w:pPr>
+        <w:rPr>
+          <w:rFonts w:ascii="Poppins" w:hAnsi="Poppins" w:cs="Poppins"/>
+          <w:sz w:val="18"/>
+          <w:szCs w:val="18"/>
+        </w:rPr>
+      </w:pPr>
+      <w:r>
+        <w:rPr>
+          <w:rFonts w:ascii="Poppins" w:hAnsi="Poppins" w:cs="Poppins"/>
+          <w:sz w:val="18"/>
+          <w:szCs w:val="18"/>
+        </w:rPr>
+        <w:t xml:space="preserve">Cada enlace que se encuentra en el posee un hover que al estar encima de el cambia a un color más suave </w:t>
+      </w:r>
+      <w:r>
+        <w:rPr>
+          <w:rFonts w:ascii="Poppins" w:hAnsi="Poppins" w:cs="Poppins"/>
+          <w:sz w:val="18"/>
+          <w:szCs w:val="18"/>
+        </w:rPr>
+        <w:t>tienen una fuente de letra especifica y una transición suave de 0.3 segundos.</w:t>
+      </w:r>
+    </w:p>
+    <w:p>
+      <w:pPr>
+        <w:rPr>
+          <w:rFonts w:ascii="Poppins" w:hAnsi="Poppins" w:cs="Poppins"/>
+          <w:sz w:val="18"/>
+          <w:szCs w:val="18"/>
+        </w:rPr>
+      </w:pPr>
+      <w:r>
+        <w:rPr>
+          <w:rFonts w:ascii="Poppins" w:hAnsi="Poppins" w:cs="Poppins"/>
+          <w:sz w:val="18"/>
+          <w:szCs w:val="18"/>
+        </w:rPr>
+        <w:t>El carrito tiene un estilo distintivo, con un fondo rojo, bordes redondeados y un tamaño de fuente pequeño</w:t>
+      </w:r>
+      <w:r>
+        <w:rPr>
+          <w:rFonts w:ascii="Poppins" w:hAnsi="Poppins" w:cs="Poppins"/>
+          <w:sz w:val="18"/>
+          <w:szCs w:val="18"/>
+        </w:rPr>
+        <w:t xml:space="preserve"> para que resalte.</w:t>
+      </w:r>
+    </w:p>
+    <w:p>
+      <w:pPr>
+        <w:rPr>
+          <w:rFonts w:ascii="Poppins" w:hAnsi="Poppins" w:cs="Poppins"/>
+          <w:sz w:val="18"/>
+          <w:szCs w:val="18"/>
+        </w:rPr>
+      </w:pPr>
+      <w:r>
+        <w:rPr>
+          <w:rFonts w:ascii="Poppins" w:hAnsi="Poppins" w:cs="Poppins"/>
+          <w:sz w:val="18"/>
+          <w:szCs w:val="18"/>
+        </w:rPr>
+        <w:t>El botón de Contáctanos</w:t>
+      </w:r>
       <w:r>
         <w:rPr>
           <w:rFonts w:ascii="Poppins" w:hAnsi="Poppins" w:cs="Poppins"/>
@@ -2145,286 +2164,13 @@
         </w:rPr>
         <w:t xml:space="preserve"> </w:t>
       </w:r>
-      <w:proofErr w:type="spellStart"/>
-      <w:r>
-        <w:rPr>
-          <w:rFonts w:ascii="Poppins" w:hAnsi="Poppins" w:cs="Poppins"/>
-          <w:sz w:val="18"/>
-          <w:szCs w:val="18"/>
-        </w:rPr>
-        <w:t>flex</w:t>
-      </w:r>
-      <w:proofErr w:type="spellEnd"/>
-      <w:r>
-        <w:rPr>
-          <w:rFonts w:ascii="Poppins" w:hAnsi="Poppins" w:cs="Poppins"/>
-          <w:sz w:val="18"/>
-          <w:szCs w:val="18"/>
-        </w:rPr>
-        <w:t xml:space="preserve"> y </w:t>
-      </w:r>
-      <w:proofErr w:type="spellStart"/>
-      <w:r>
-        <w:rPr>
-          <w:rFonts w:ascii="Poppins" w:hAnsi="Poppins" w:cs="Poppins"/>
-          <w:sz w:val="18"/>
-          <w:szCs w:val="18"/>
-        </w:rPr>
-        <w:t>flex</w:t>
-      </w:r>
-      <w:proofErr w:type="spellEnd"/>
-      <w:r>
-        <w:rPr>
-          <w:rFonts w:ascii="Poppins" w:hAnsi="Poppins" w:cs="Poppins"/>
-          <w:sz w:val="18"/>
-          <w:szCs w:val="18"/>
-        </w:rPr>
-        <w:t xml:space="preserve"> </w:t>
-      </w:r>
-      <w:proofErr w:type="spellStart"/>
-      <w:r>
-        <w:rPr>
-          <w:rFonts w:ascii="Poppins" w:hAnsi="Poppins" w:cs="Poppins"/>
-          <w:sz w:val="18"/>
-          <w:szCs w:val="18"/>
-        </w:rPr>
-        <w:t>wrap</w:t>
-      </w:r>
-      <w:proofErr w:type="spellEnd"/>
-      <w:r>
-        <w:rPr>
-          <w:rFonts w:ascii="Poppins" w:hAnsi="Poppins" w:cs="Poppins"/>
-          <w:sz w:val="18"/>
-          <w:szCs w:val="18"/>
-        </w:rPr>
-        <w:t xml:space="preserve"> para </w:t>
-      </w:r>
-      <w:proofErr w:type="spellStart"/>
-      <w:r>
-        <w:rPr>
-          <w:rFonts w:ascii="Poppins" w:hAnsi="Poppins" w:cs="Poppins"/>
-          <w:sz w:val="18"/>
-          <w:szCs w:val="18"/>
-        </w:rPr>
-        <w:t>segurar</w:t>
-      </w:r>
-      <w:proofErr w:type="spellEnd"/>
-      <w:r>
-        <w:rPr>
-          <w:rFonts w:ascii="Poppins" w:hAnsi="Poppins" w:cs="Poppins"/>
-          <w:sz w:val="18"/>
-          <w:szCs w:val="18"/>
-        </w:rPr>
-        <w:t xml:space="preserve"> que los elementos se distribuyan de forma flexible y se adapten a distintos tamaños de </w:t>
-      </w:r>
-      <w:proofErr w:type="gramStart"/>
-      <w:r>
-        <w:rPr>
-          <w:rFonts w:ascii="Poppins" w:hAnsi="Poppins" w:cs="Poppins"/>
-          <w:sz w:val="18"/>
-          <w:szCs w:val="18"/>
-        </w:rPr>
-        <w:t>pantallas ,</w:t>
-      </w:r>
-      <w:proofErr w:type="gramEnd"/>
-      <w:r>
-        <w:rPr>
-          <w:rFonts w:ascii="Poppins" w:hAnsi="Poppins" w:cs="Poppins"/>
-          <w:sz w:val="18"/>
-          <w:szCs w:val="18"/>
-        </w:rPr>
-        <w:t xml:space="preserve"> este se mantiene </w:t>
-      </w:r>
-      <w:proofErr w:type="spellStart"/>
-      <w:proofErr w:type="gramStart"/>
-      <w:r>
-        <w:rPr>
-          <w:rFonts w:ascii="Poppins" w:hAnsi="Poppins" w:cs="Poppins"/>
-          <w:sz w:val="18"/>
-          <w:szCs w:val="18"/>
-        </w:rPr>
-        <w:t>el la</w:t>
-      </w:r>
-      <w:proofErr w:type="spellEnd"/>
-      <w:r>
-        <w:rPr>
-          <w:rFonts w:ascii="Poppins" w:hAnsi="Poppins" w:cs="Poppins"/>
-          <w:sz w:val="18"/>
-          <w:szCs w:val="18"/>
-        </w:rPr>
-        <w:t xml:space="preserve"> parte superior</w:t>
-      </w:r>
-      <w:proofErr w:type="gramEnd"/>
-      <w:r>
-        <w:rPr>
-          <w:rFonts w:ascii="Poppins" w:hAnsi="Poppins" w:cs="Poppins"/>
-          <w:sz w:val="18"/>
-          <w:szCs w:val="18"/>
-        </w:rPr>
-        <w:t xml:space="preserve"> de la pagina gracias a la propiedad </w:t>
-      </w:r>
-      <w:proofErr w:type="spellStart"/>
-      <w:r>
-        <w:rPr>
-          <w:rFonts w:ascii="Poppins" w:hAnsi="Poppins" w:cs="Poppins"/>
-          <w:sz w:val="18"/>
-          <w:szCs w:val="18"/>
-        </w:rPr>
-        <w:t>sticky</w:t>
-      </w:r>
-      <w:proofErr w:type="spellEnd"/>
-      <w:r>
-        <w:rPr>
-          <w:rFonts w:ascii="Poppins" w:hAnsi="Poppins" w:cs="Poppins"/>
-          <w:sz w:val="18"/>
-          <w:szCs w:val="18"/>
-        </w:rPr>
-        <w:t xml:space="preserve">, </w:t>
-      </w:r>
-      <w:proofErr w:type="spellStart"/>
-      <w:r>
-        <w:rPr>
-          <w:rFonts w:ascii="Poppins" w:hAnsi="Poppins" w:cs="Poppins"/>
-          <w:sz w:val="18"/>
-          <w:szCs w:val="18"/>
-        </w:rPr>
-        <w:t>ademas</w:t>
-      </w:r>
-      <w:proofErr w:type="spellEnd"/>
-      <w:r>
-        <w:rPr>
-          <w:rFonts w:ascii="Poppins" w:hAnsi="Poppins" w:cs="Poppins"/>
-          <w:sz w:val="18"/>
-          <w:szCs w:val="18"/>
-        </w:rPr>
-        <w:t xml:space="preserve"> tiene una animación de entrada que le da un efecto visual al cargar </w:t>
-      </w:r>
-      <w:r>
-        <w:rPr>
-          <w:rFonts w:ascii="Poppins" w:hAnsi="Poppins" w:cs="Poppins"/>
-          <w:sz w:val="18"/>
-          <w:szCs w:val="18"/>
-        </w:rPr>
-        <w:t xml:space="preserve">  </w:t>
-      </w:r>
-    </w:p>
-    <w:p>
-      <w:pPr>
-        <w:rPr>
-          <w:rFonts w:ascii="Poppins" w:hAnsi="Poppins" w:cs="Poppins"/>
-          <w:sz w:val="18"/>
-          <w:szCs w:val="18"/>
-        </w:rPr>
-      </w:pPr>
-      <w:r>
-        <w:rPr>
-          <w:rFonts w:ascii="Poppins" w:hAnsi="Poppins" w:cs="Poppins"/>
-          <w:sz w:val="18"/>
-          <w:szCs w:val="18"/>
-        </w:rPr>
-        <w:t xml:space="preserve">Cada enlace que se encuentra en el posee un </w:t>
-      </w:r>
-      <w:proofErr w:type="spellStart"/>
-      <w:r>
-        <w:rPr>
-          <w:rFonts w:ascii="Poppins" w:hAnsi="Poppins" w:cs="Poppins"/>
-          <w:sz w:val="18"/>
-          <w:szCs w:val="18"/>
-        </w:rPr>
-        <w:t>hover</w:t>
-      </w:r>
-      <w:proofErr w:type="spellEnd"/>
-      <w:r>
-        <w:rPr>
-          <w:rFonts w:ascii="Poppins" w:hAnsi="Poppins" w:cs="Poppins"/>
-          <w:sz w:val="18"/>
-          <w:szCs w:val="18"/>
-        </w:rPr>
-        <w:t xml:space="preserve"> que al estar encima de el cambia a un color más suave </w:t>
-      </w:r>
-      <w:r>
-        <w:rPr>
-          <w:rFonts w:ascii="Poppins" w:hAnsi="Poppins" w:cs="Poppins"/>
-          <w:sz w:val="18"/>
-          <w:szCs w:val="18"/>
-        </w:rPr>
-        <w:t>tienen una fuente de letra especifica y una transición suave de 0.3 segundos.</w:t>
-      </w:r>
-    </w:p>
-    <w:p>
-      <w:pPr>
-        <w:rPr>
-          <w:rFonts w:ascii="Poppins" w:hAnsi="Poppins" w:cs="Poppins"/>
-          <w:sz w:val="18"/>
-          <w:szCs w:val="18"/>
-        </w:rPr>
-      </w:pPr>
-      <w:r>
-        <w:rPr>
-          <w:rFonts w:ascii="Poppins" w:hAnsi="Poppins" w:cs="Poppins"/>
-          <w:sz w:val="18"/>
-          <w:szCs w:val="18"/>
-        </w:rPr>
-        <w:t>El carrito tiene un estilo distintivo, con un fondo rojo, bordes redondeados y un tamaño de fuente pequeño</w:t>
-      </w:r>
-      <w:r>
-        <w:rPr>
-          <w:rFonts w:ascii="Poppins" w:hAnsi="Poppins" w:cs="Poppins"/>
-          <w:sz w:val="18"/>
-          <w:szCs w:val="18"/>
-        </w:rPr>
-        <w:t xml:space="preserve"> para que resalte.</w:t>
-      </w:r>
-    </w:p>
-    <w:p>
-      <w:pPr>
-        <w:rPr>
-          <w:rFonts w:ascii="Poppins" w:hAnsi="Poppins" w:cs="Poppins"/>
-          <w:sz w:val="18"/>
-          <w:szCs w:val="18"/>
-        </w:rPr>
-      </w:pPr>
-      <w:r>
-        <w:rPr>
-          <w:rFonts w:ascii="Poppins" w:hAnsi="Poppins" w:cs="Poppins"/>
-          <w:sz w:val="18"/>
-          <w:szCs w:val="18"/>
-        </w:rPr>
-        <w:t>El botón de Contáctanos</w:t>
-      </w:r>
-      <w:r>
-        <w:rPr>
-          <w:rFonts w:ascii="Poppins" w:hAnsi="Poppins" w:cs="Poppins"/>
-          <w:sz w:val="18"/>
-          <w:szCs w:val="18"/>
-        </w:rPr>
-        <w:t xml:space="preserve"> </w:t>
-      </w:r>
-      <w:r>
-        <w:rPr>
-          <w:rFonts w:ascii="Poppins" w:hAnsi="Poppins" w:cs="Poppins"/>
-          <w:sz w:val="18"/>
-          <w:szCs w:val="18"/>
-        </w:rPr>
-        <w:t xml:space="preserve">tiene bordes redondeados y un efecto </w:t>
-      </w:r>
-      <w:proofErr w:type="spellStart"/>
-      <w:r>
-        <w:rPr>
-          <w:rFonts w:ascii="Poppins" w:hAnsi="Poppins" w:cs="Poppins"/>
-          <w:sz w:val="18"/>
-          <w:szCs w:val="18"/>
-        </w:rPr>
-        <w:t>hover</w:t>
-      </w:r>
-      <w:proofErr w:type="spellEnd"/>
-      <w:r>
-        <w:rPr>
-          <w:rFonts w:ascii="Poppins" w:hAnsi="Poppins" w:cs="Poppins"/>
-          <w:sz w:val="18"/>
-          <w:szCs w:val="18"/>
-        </w:rPr>
-        <w:t xml:space="preserve"> que cambia a un tono más oscuro. Los íconos de las redes sociales, que son de color negro, también cambian de color al pasar el cursor sobre ellos.</w:t>
+      <w:r>
+        <w:rPr>
+          <w:rFonts w:ascii="Poppins" w:hAnsi="Poppins" w:cs="Poppins"/>
+          <w:sz w:val="18"/>
+          <w:szCs w:val="18"/>
+        </w:rPr>
+        <w:t>tiene bordes redondeados y un efecto hover que cambia a un tono más oscuro. Los íconos de las redes sociales, que son de color negro, también cambian de color al pasar el cursor sobre ellos.</w:t>
       </w:r>
     </w:p>
     <w:p>
@@ -2467,7 +2213,7 @@
                     <pic:cNvPicPr/>
                   </pic:nvPicPr>
                   <pic:blipFill>
-                    <a:blip r:embed="rId14"/>
+                    <a:blip r:embed="rId15"/>
                     <a:stretch>
                       <a:fillRect/>
                     </a:stretch>
@@ -2510,86 +2256,32 @@
           <w:u w:val="single"/>
         </w:rPr>
         <w:lastRenderedPageBreak/>
-        <w:t>Cuerpo (</w:t>
-      </w:r>
-      <w:proofErr w:type="spellStart"/>
-      <w:r>
-        <w:rPr>
-          <w:sz w:val="24"/>
-          <w:szCs w:val="24"/>
-          <w:u w:val="single"/>
-        </w:rPr>
-        <w:t>Main</w:t>
-      </w:r>
-      <w:proofErr w:type="spellEnd"/>
-      <w:r>
-        <w:rPr>
-          <w:sz w:val="24"/>
-          <w:szCs w:val="24"/>
-          <w:u w:val="single"/>
-        </w:rPr>
-        <w:t>)</w:t>
-      </w:r>
-    </w:p>
-    <w:p>
-      <w:pPr>
-        <w:rPr>
-          <w:rFonts w:ascii="Poppins" w:hAnsi="Poppins" w:cs="Poppins"/>
-          <w:sz w:val="18"/>
-          <w:szCs w:val="18"/>
-        </w:rPr>
-      </w:pPr>
-      <w:r>
-        <w:rPr>
-          <w:rFonts w:ascii="Poppins" w:hAnsi="Poppins" w:cs="Poppins"/>
-          <w:sz w:val="18"/>
-          <w:szCs w:val="18"/>
-        </w:rPr>
-        <w:t xml:space="preserve">La primera sección es un carrusel de imágenes que muestra las sucursales para esto se </w:t>
-      </w:r>
-      <w:proofErr w:type="spellStart"/>
-      <w:r>
-        <w:rPr>
-          <w:rFonts w:ascii="Poppins" w:hAnsi="Poppins" w:cs="Poppins"/>
-          <w:sz w:val="18"/>
-          <w:szCs w:val="18"/>
-        </w:rPr>
-        <w:t>uso</w:t>
-      </w:r>
-      <w:proofErr w:type="spellEnd"/>
-      <w:r>
-        <w:rPr>
-          <w:rFonts w:ascii="Poppins" w:hAnsi="Poppins" w:cs="Poppins"/>
-          <w:sz w:val="18"/>
-          <w:szCs w:val="18"/>
-        </w:rPr>
-        <w:t xml:space="preserve"> una animación </w:t>
-      </w:r>
-      <w:r>
-        <w:rPr>
-          <w:rFonts w:ascii="Poppins" w:hAnsi="Poppins" w:cs="Poppins"/>
-          <w:sz w:val="18"/>
-          <w:szCs w:val="18"/>
-        </w:rPr>
-        <w:t xml:space="preserve">para controlar el tiempo y opacidad </w:t>
-      </w:r>
-      <w:proofErr w:type="spellStart"/>
-      <w:r>
-        <w:rPr>
-          <w:rFonts w:ascii="Poppins" w:hAnsi="Poppins" w:cs="Poppins"/>
-          <w:sz w:val="18"/>
-          <w:szCs w:val="18"/>
-        </w:rPr>
-        <w:t>ademas</w:t>
-      </w:r>
-      <w:proofErr w:type="spellEnd"/>
-      <w:r>
-        <w:rPr>
-          <w:rFonts w:ascii="Poppins" w:hAnsi="Poppins" w:cs="Poppins"/>
-          <w:sz w:val="18"/>
-          <w:szCs w:val="18"/>
-        </w:rPr>
-        <w:t xml:space="preserve"> se le dio estilo al carrusel para que las imágenes ocupen todo el ancho de la pantalla y se superpongan </w:t>
+        <w:t>Cuerpo (Main)</w:t>
+      </w:r>
+    </w:p>
+    <w:p>
+      <w:pPr>
+        <w:rPr>
+          <w:rFonts w:ascii="Poppins" w:hAnsi="Poppins" w:cs="Poppins"/>
+          <w:sz w:val="18"/>
+          <w:szCs w:val="18"/>
+        </w:rPr>
+      </w:pPr>
+      <w:r>
+        <w:rPr>
+          <w:rFonts w:ascii="Poppins" w:hAnsi="Poppins" w:cs="Poppins"/>
+          <w:sz w:val="18"/>
+          <w:szCs w:val="18"/>
+        </w:rPr>
+        <w:t xml:space="preserve">La primera sección es un carrusel de imágenes que muestra las sucursales para esto se uso una animación </w:t>
+      </w:r>
+      <w:r>
+        <w:rPr>
+          <w:rFonts w:ascii="Poppins" w:hAnsi="Poppins" w:cs="Poppins"/>
+          <w:sz w:val="18"/>
+          <w:szCs w:val="18"/>
+        </w:rPr>
+        <w:t xml:space="preserve">para controlar el tiempo y opacidad ademas se le dio estilo al carrusel para que las imágenes ocupen todo el ancho de la pantalla y se superpongan </w:t>
       </w:r>
       <w:r>
         <w:rPr>
@@ -2606,61 +2298,7 @@
           <w:szCs w:val="18"/>
         </w:rPr>
         <w:br/>
-        <w:t xml:space="preserve">El contenido de la historia de la farmacia se aplicó un </w:t>
-      </w:r>
-      <w:proofErr w:type="spellStart"/>
-      <w:r>
-        <w:rPr>
-          <w:rFonts w:ascii="Poppins" w:hAnsi="Poppins" w:cs="Poppins"/>
-          <w:sz w:val="18"/>
-          <w:szCs w:val="18"/>
-        </w:rPr>
-        <w:t>padding</w:t>
-      </w:r>
-      <w:proofErr w:type="spellEnd"/>
-      <w:r>
-        <w:rPr>
-          <w:rFonts w:ascii="Poppins" w:hAnsi="Poppins" w:cs="Poppins"/>
-          <w:sz w:val="18"/>
-          <w:szCs w:val="18"/>
-        </w:rPr>
-        <w:t xml:space="preserve"> de 50px que centra el contenido y proporciona un espacio adecuado alrededor del texto, </w:t>
-      </w:r>
-      <w:proofErr w:type="spellStart"/>
-      <w:r>
-        <w:rPr>
-          <w:rFonts w:ascii="Poppins" w:hAnsi="Poppins" w:cs="Poppins"/>
-          <w:sz w:val="18"/>
-          <w:szCs w:val="18"/>
-        </w:rPr>
-        <w:t>ademas</w:t>
-      </w:r>
-      <w:proofErr w:type="spellEnd"/>
-      <w:r>
-        <w:rPr>
-          <w:rFonts w:ascii="Poppins" w:hAnsi="Poppins" w:cs="Poppins"/>
-          <w:sz w:val="18"/>
-          <w:szCs w:val="18"/>
-        </w:rPr>
-        <w:t xml:space="preserve"> se utilizaron fuentes para el encabezado y los párrafos para que la información </w:t>
-      </w:r>
-      <w:proofErr w:type="spellStart"/>
-      <w:r>
-        <w:rPr>
-          <w:rFonts w:ascii="Poppins" w:hAnsi="Poppins" w:cs="Poppins"/>
-          <w:sz w:val="18"/>
-          <w:szCs w:val="18"/>
-        </w:rPr>
-        <w:t>resalt</w:t>
-      </w:r>
-      <w:proofErr w:type="spellEnd"/>
-      <w:r>
-        <w:rPr>
-          <w:rFonts w:ascii="Poppins" w:hAnsi="Poppins" w:cs="Poppins"/>
-          <w:sz w:val="18"/>
-          <w:szCs w:val="18"/>
-        </w:rPr>
-        <w:t>.</w:t>
+        <w:t>El contenido de la historia de la farmacia se aplicó un padding de 50px que centra el contenido y proporciona un espacio adecuado alrededor del texto, ademas se utilizaron fuentes para el encabezado y los párrafos para que la información resalt.</w:t>
       </w:r>
     </w:p>
     <w:p>
@@ -2701,7 +2339,7 @@
                     <pic:cNvPicPr/>
                   </pic:nvPicPr>
                   <pic:blipFill>
-                    <a:blip r:embed="rId15"/>
+                    <a:blip r:embed="rId16"/>
                     <a:stretch>
                       <a:fillRect/>
                     </a:stretch>
@@ -2752,7 +2390,6 @@
           <w:u w:val="single"/>
         </w:rPr>
       </w:pPr>
-      <w:proofErr w:type="spellStart"/>
       <w:r>
         <w:rPr>
           <w:sz w:val="24"/>
@@ -2760,16 +2397,7 @@
           <w:u w:val="single"/>
         </w:rPr>
         <w:lastRenderedPageBreak/>
-        <w:t>Footer</w:t>
-      </w:r>
-      <w:proofErr w:type="spellEnd"/>
-      <w:r>
-        <w:rPr>
-          <w:sz w:val="24"/>
-          <w:szCs w:val="24"/>
-          <w:u w:val="single"/>
-        </w:rPr>
-        <w:t xml:space="preserve"> ()</w:t>
+        <w:t>Footer ()</w:t>
       </w:r>
     </w:p>
     <w:p>
@@ -2803,151 +2431,7 @@
           <w:sz w:val="18"/>
           <w:szCs w:val="18"/>
         </w:rPr>
-        <w:t xml:space="preserve">Se le aplico un </w:t>
-      </w:r>
-      <w:proofErr w:type="spellStart"/>
-      <w:r>
-        <w:rPr>
-          <w:rFonts w:ascii="Poppins" w:hAnsi="Poppins" w:cs="Poppins"/>
-          <w:sz w:val="18"/>
-          <w:szCs w:val="18"/>
-        </w:rPr>
-        <w:t>border</w:t>
-      </w:r>
-      <w:proofErr w:type="spellEnd"/>
-      <w:r>
-        <w:rPr>
-          <w:rFonts w:ascii="Poppins" w:hAnsi="Poppins" w:cs="Poppins"/>
-          <w:sz w:val="18"/>
-          <w:szCs w:val="18"/>
-        </w:rPr>
-        <w:t xml:space="preserve">-top para separarlo un poco de contenido del </w:t>
-      </w:r>
-      <w:proofErr w:type="spellStart"/>
-      <w:r>
-        <w:rPr>
-          <w:rFonts w:ascii="Poppins" w:hAnsi="Poppins" w:cs="Poppins"/>
-          <w:sz w:val="18"/>
-          <w:szCs w:val="18"/>
-        </w:rPr>
-        <w:t>main</w:t>
-      </w:r>
-      <w:proofErr w:type="spellEnd"/>
-      <w:r>
-        <w:rPr>
-          <w:rFonts w:ascii="Poppins" w:hAnsi="Poppins" w:cs="Poppins"/>
-          <w:sz w:val="18"/>
-          <w:szCs w:val="18"/>
-        </w:rPr>
-        <w:t xml:space="preserve"> se </w:t>
-      </w:r>
-      <w:proofErr w:type="spellStart"/>
-      <w:r>
-        <w:rPr>
-          <w:rFonts w:ascii="Poppins" w:hAnsi="Poppins" w:cs="Poppins"/>
-          <w:sz w:val="18"/>
-          <w:szCs w:val="18"/>
-        </w:rPr>
-        <w:t>utilizo</w:t>
-      </w:r>
-      <w:proofErr w:type="spellEnd"/>
-      <w:r>
-        <w:rPr>
-          <w:rFonts w:ascii="Poppins" w:hAnsi="Poppins" w:cs="Poppins"/>
-          <w:sz w:val="18"/>
-          <w:szCs w:val="18"/>
-        </w:rPr>
-        <w:t xml:space="preserve"> una animación de entrada para que se deslice suavemente de abajo hacia arriba creando una </w:t>
-      </w:r>
-      <w:proofErr w:type="spellStart"/>
-      <w:r>
-        <w:rPr>
-          <w:rFonts w:ascii="Poppins" w:hAnsi="Poppins" w:cs="Poppins"/>
-          <w:sz w:val="18"/>
-          <w:szCs w:val="18"/>
-        </w:rPr>
-        <w:t>exoeriencia</w:t>
-      </w:r>
-      <w:proofErr w:type="spellEnd"/>
-      <w:r>
-        <w:rPr>
-          <w:rFonts w:ascii="Poppins" w:hAnsi="Poppins" w:cs="Poppins"/>
-          <w:sz w:val="18"/>
-          <w:szCs w:val="18"/>
-        </w:rPr>
-        <w:t xml:space="preserve"> dinámica con el usuario los enlaces tienes efectos de </w:t>
-      </w:r>
-      <w:proofErr w:type="spellStart"/>
-      <w:r>
-        <w:rPr>
-          <w:rFonts w:ascii="Poppins" w:hAnsi="Poppins" w:cs="Poppins"/>
-          <w:sz w:val="18"/>
-          <w:szCs w:val="18"/>
-        </w:rPr>
-        <w:t>hover</w:t>
-      </w:r>
-      <w:proofErr w:type="spellEnd"/>
-      <w:r>
-        <w:rPr>
-          <w:rFonts w:ascii="Poppins" w:hAnsi="Poppins" w:cs="Poppins"/>
-          <w:sz w:val="18"/>
-          <w:szCs w:val="18"/>
-        </w:rPr>
-        <w:t xml:space="preserve"> sutiles que cambian de </w:t>
-      </w:r>
-      <w:proofErr w:type="gramStart"/>
-      <w:r>
-        <w:rPr>
-          <w:rFonts w:ascii="Poppins" w:hAnsi="Poppins" w:cs="Poppins"/>
-          <w:sz w:val="18"/>
-          <w:szCs w:val="18"/>
-        </w:rPr>
-        <w:t>color ,</w:t>
-      </w:r>
-      <w:proofErr w:type="gramEnd"/>
-      <w:r>
-        <w:rPr>
-          <w:rFonts w:ascii="Poppins" w:hAnsi="Poppins" w:cs="Poppins"/>
-          <w:sz w:val="18"/>
-          <w:szCs w:val="18"/>
-        </w:rPr>
-        <w:t xml:space="preserve"> el botón de </w:t>
-      </w:r>
-      <w:proofErr w:type="spellStart"/>
-      <w:r>
-        <w:rPr>
-          <w:rFonts w:ascii="Poppins" w:hAnsi="Poppins" w:cs="Poppins"/>
-          <w:sz w:val="18"/>
-          <w:szCs w:val="18"/>
-        </w:rPr>
-        <w:t>submit</w:t>
-      </w:r>
-      <w:proofErr w:type="spellEnd"/>
-      <w:r>
-        <w:rPr>
-          <w:rFonts w:ascii="Poppins" w:hAnsi="Poppins" w:cs="Poppins"/>
-          <w:sz w:val="18"/>
-          <w:szCs w:val="18"/>
-        </w:rPr>
-        <w:t xml:space="preserve"> tiene un fondo negro y al pasar encima cambia a un color </w:t>
-      </w:r>
-      <w:proofErr w:type="gramStart"/>
-      <w:r>
-        <w:rPr>
-          <w:rFonts w:ascii="Poppins" w:hAnsi="Poppins" w:cs="Poppins"/>
-          <w:sz w:val="18"/>
-          <w:szCs w:val="18"/>
-        </w:rPr>
-        <w:t>gris  al</w:t>
-      </w:r>
-      <w:proofErr w:type="gramEnd"/>
-      <w:r>
-        <w:rPr>
-          <w:rFonts w:ascii="Poppins" w:hAnsi="Poppins" w:cs="Poppins"/>
-          <w:sz w:val="18"/>
-          <w:szCs w:val="18"/>
-        </w:rPr>
-        <w:t xml:space="preserve"> enviar el correo proporciona una respuesta al usurario</w:t>
+        <w:t>Se le aplico un border-top para separarlo un poco de contenido del main se utilizo una animación de entrada para que se deslice suavemente de abajo hacia arriba creando una exoeriencia dinámica con el usuario los enlaces tienes efectos de hover sutiles que cambian de color , el botón de submit tiene un fondo negro y al pasar encima cambia a un color gris  al enviar el correo proporciona una respuesta al usurario</w:t>
       </w:r>
     </w:p>
     <w:p>
@@ -2971,7 +2455,7 @@
                     <pic:cNvPicPr/>
                   </pic:nvPicPr>
                   <pic:blipFill>
-                    <a:blip r:embed="rId16"/>
+                    <a:blip r:embed="rId17"/>
                     <a:stretch>
                       <a:fillRect/>
                     </a:stretch>
@@ -3030,61 +2514,7 @@
           <w:sz w:val="18"/>
           <w:szCs w:val="18"/>
         </w:rPr>
-        <w:t xml:space="preserve">Se utilizaron animaciones </w:t>
-      </w:r>
-      <w:proofErr w:type="spellStart"/>
-      <w:r>
-        <w:rPr>
-          <w:rFonts w:ascii="Poppins" w:hAnsi="Poppins" w:cs="Poppins"/>
-          <w:sz w:val="18"/>
-          <w:szCs w:val="18"/>
-        </w:rPr>
-        <w:t>visulaes</w:t>
-      </w:r>
-      <w:proofErr w:type="spellEnd"/>
-      <w:r>
-        <w:rPr>
-          <w:rFonts w:ascii="Poppins" w:hAnsi="Poppins" w:cs="Poppins"/>
-          <w:sz w:val="18"/>
-          <w:szCs w:val="18"/>
-        </w:rPr>
-        <w:t xml:space="preserve"> que hacen las </w:t>
-      </w:r>
-      <w:proofErr w:type="spellStart"/>
-      <w:r>
-        <w:rPr>
-          <w:rFonts w:ascii="Poppins" w:hAnsi="Poppins" w:cs="Poppins"/>
-          <w:sz w:val="18"/>
-          <w:szCs w:val="18"/>
-        </w:rPr>
-        <w:t>paginas</w:t>
-      </w:r>
-      <w:proofErr w:type="spellEnd"/>
-      <w:r>
-        <w:rPr>
-          <w:rFonts w:ascii="Poppins" w:hAnsi="Poppins" w:cs="Poppins"/>
-          <w:sz w:val="18"/>
-          <w:szCs w:val="18"/>
-        </w:rPr>
-        <w:t xml:space="preserve"> </w:t>
-      </w:r>
-      <w:proofErr w:type="spellStart"/>
-      <w:r>
-        <w:rPr>
-          <w:rFonts w:ascii="Poppins" w:hAnsi="Poppins" w:cs="Poppins"/>
-          <w:sz w:val="18"/>
-          <w:szCs w:val="18"/>
-        </w:rPr>
-        <w:t>mas</w:t>
-      </w:r>
-      <w:proofErr w:type="spellEnd"/>
-      <w:r>
-        <w:rPr>
-          <w:rFonts w:ascii="Poppins" w:hAnsi="Poppins" w:cs="Poppins"/>
-          <w:sz w:val="18"/>
-          <w:szCs w:val="18"/>
-        </w:rPr>
-        <w:t xml:space="preserve"> dinámicas e interactivas </w:t>
+        <w:t xml:space="preserve">Se utilizaron animaciones visulaes que hacen las paginas mas dinámicas e interactivas </w:t>
       </w:r>
     </w:p>
     <w:p>
@@ -3103,9 +2533,33 @@
           <w:sz w:val="18"/>
           <w:szCs w:val="18"/>
         </w:rPr>
-        <w:t xml:space="preserve">Animaciones de entrada: @keyframes </w:t>
-      </w:r>
-      <w:proofErr w:type="spellStart"/>
+        <w:t>Animaciones de entrada: @keyframes intro y @keyframes intro2</w:t>
+      </w:r>
+      <w:r>
+        <w:rPr>
+          <w:rFonts w:ascii="Poppins" w:hAnsi="Poppins" w:cs="Poppins"/>
+          <w:sz w:val="18"/>
+          <w:szCs w:val="18"/>
+        </w:rPr>
+        <w:t xml:space="preserve"> </w:t>
+      </w:r>
+      <w:r>
+        <w:rPr>
+          <w:rFonts w:ascii="Poppins" w:hAnsi="Poppins" w:cs="Poppins"/>
+          <w:sz w:val="18"/>
+          <w:szCs w:val="18"/>
+        </w:rPr>
+        <w:t>Estas animaciones se aplican al cargar la página para darle un toque interactivo. El encabezado y el pie de página se deslizan suavemente en la pantalla, el header desde la parte superior y el footer desde abajo, lo que crea una entrada visual atractiva para el contenido principal.</w:t>
+      </w:r>
+    </w:p>
+    <w:p>
+      <w:pPr>
+        <w:rPr>
+          <w:rFonts w:ascii="Poppins" w:hAnsi="Poppins" w:cs="Poppins"/>
+          <w:sz w:val="18"/>
+          <w:szCs w:val="18"/>
+        </w:rPr>
+      </w:pPr>
       <w:r>
         <w:rPr>
           <w:rFonts w:ascii="Poppins" w:hAnsi="Poppins" w:cs="Poppins"/>
@@ -3114,10 +2568,19 @@
           <w:sz w:val="18"/>
           <w:szCs w:val="18"/>
         </w:rPr>
-        <w:t>intro</w:t>
-      </w:r>
-      <w:proofErr w:type="spellEnd"/>
-      <w:r>
+        <w:t>Animacion para el carrusel: @keyframes fade</w:t>
+      </w:r>
+      <w:r>
+        <w:rPr>
+          <w:rFonts w:ascii="Poppins" w:hAnsi="Poppins" w:cs="Poppins"/>
+          <w:sz w:val="18"/>
+          <w:szCs w:val="18"/>
+        </w:rPr>
+        <w:t xml:space="preserve"> se utilizo para el carrusel principal de la pagina de inicio este alternna la opacidad de las imágenes para crear un efecto suave entre ellas acad imagen tiene un animation-delay diferente para que aparezcan en un ciclo continuo.</w:t>
+      </w:r>
+    </w:p>
+    <w:p>
+      <w:pPr>
         <w:rPr>
           <w:rFonts w:ascii="Poppins" w:hAnsi="Poppins" w:cs="Poppins"/>
           <w:b/>
@@ -3125,70 +2588,7 @@
           <w:sz w:val="18"/>
           <w:szCs w:val="18"/>
         </w:rPr>
-        <w:t xml:space="preserve"> y @keyframes intro2</w:t>
-      </w:r>
-      <w:r>
-        <w:rPr>
-          <w:rFonts w:ascii="Poppins" w:hAnsi="Poppins" w:cs="Poppins"/>
-          <w:sz w:val="18"/>
-          <w:szCs w:val="18"/>
-        </w:rPr>
-        <w:t xml:space="preserve"> </w:t>
-      </w:r>
-      <w:r>
-        <w:rPr>
-          <w:rFonts w:ascii="Poppins" w:hAnsi="Poppins" w:cs="Poppins"/>
-          <w:sz w:val="18"/>
-          <w:szCs w:val="18"/>
-        </w:rPr>
-        <w:t xml:space="preserve">Estas animaciones se aplican al cargar la página para darle un toque interactivo. El encabezado y el pie de página se deslizan suavemente en la pantalla, el </w:t>
-      </w:r>
-      <w:proofErr w:type="spellStart"/>
-      <w:r>
-        <w:rPr>
-          <w:rFonts w:ascii="Poppins" w:hAnsi="Poppins" w:cs="Poppins"/>
-          <w:sz w:val="18"/>
-          <w:szCs w:val="18"/>
-        </w:rPr>
-        <w:t>header</w:t>
-      </w:r>
-      <w:proofErr w:type="spellEnd"/>
-      <w:r>
-        <w:rPr>
-          <w:rFonts w:ascii="Poppins" w:hAnsi="Poppins" w:cs="Poppins"/>
-          <w:sz w:val="18"/>
-          <w:szCs w:val="18"/>
-        </w:rPr>
-        <w:t xml:space="preserve"> desde la parte superior y el </w:t>
-      </w:r>
-      <w:proofErr w:type="spellStart"/>
-      <w:r>
-        <w:rPr>
-          <w:rFonts w:ascii="Poppins" w:hAnsi="Poppins" w:cs="Poppins"/>
-          <w:sz w:val="18"/>
-          <w:szCs w:val="18"/>
-        </w:rPr>
-        <w:t>footer</w:t>
-      </w:r>
-      <w:proofErr w:type="spellEnd"/>
-      <w:r>
-        <w:rPr>
-          <w:rFonts w:ascii="Poppins" w:hAnsi="Poppins" w:cs="Poppins"/>
-          <w:sz w:val="18"/>
-          <w:szCs w:val="18"/>
-        </w:rPr>
-        <w:t xml:space="preserve"> desde abajo, lo que crea una entrada visual atractiva para el contenido principal.</w:t>
-      </w:r>
-    </w:p>
-    <w:p>
-      <w:pPr>
-        <w:rPr>
-          <w:rFonts w:ascii="Poppins" w:hAnsi="Poppins" w:cs="Poppins"/>
-          <w:sz w:val="18"/>
-          <w:szCs w:val="18"/>
-        </w:rPr>
-      </w:pPr>
-      <w:proofErr w:type="spellStart"/>
+      </w:pPr>
       <w:r>
         <w:rPr>
           <w:rFonts w:ascii="Poppins" w:hAnsi="Poppins" w:cs="Poppins"/>
@@ -3197,143 +2597,7 @@
           <w:sz w:val="18"/>
           <w:szCs w:val="18"/>
         </w:rPr>
-        <w:t>Animacion</w:t>
-      </w:r>
-      <w:proofErr w:type="spellEnd"/>
-      <w:r>
-        <w:rPr>
-          <w:rFonts w:ascii="Poppins" w:hAnsi="Poppins" w:cs="Poppins"/>
-          <w:b/>
-          <w:bCs/>
-          <w:sz w:val="18"/>
-          <w:szCs w:val="18"/>
-        </w:rPr>
-        <w:t xml:space="preserve"> para el carrusel: @keyframes </w:t>
-      </w:r>
-      <w:proofErr w:type="spellStart"/>
-      <w:r>
-        <w:rPr>
-          <w:rFonts w:ascii="Poppins" w:hAnsi="Poppins" w:cs="Poppins"/>
-          <w:b/>
-          <w:bCs/>
-          <w:sz w:val="18"/>
-          <w:szCs w:val="18"/>
-        </w:rPr>
-        <w:t>fade</w:t>
-      </w:r>
-      <w:proofErr w:type="spellEnd"/>
-      <w:r>
-        <w:rPr>
-          <w:rFonts w:ascii="Poppins" w:hAnsi="Poppins" w:cs="Poppins"/>
-          <w:sz w:val="18"/>
-          <w:szCs w:val="18"/>
-        </w:rPr>
-        <w:t xml:space="preserve"> se </w:t>
-      </w:r>
-      <w:proofErr w:type="spellStart"/>
-      <w:r>
-        <w:rPr>
-          <w:rFonts w:ascii="Poppins" w:hAnsi="Poppins" w:cs="Poppins"/>
-          <w:sz w:val="18"/>
-          <w:szCs w:val="18"/>
-        </w:rPr>
-        <w:t>utilizo</w:t>
-      </w:r>
-      <w:proofErr w:type="spellEnd"/>
-      <w:r>
-        <w:rPr>
-          <w:rFonts w:ascii="Poppins" w:hAnsi="Poppins" w:cs="Poppins"/>
-          <w:sz w:val="18"/>
-          <w:szCs w:val="18"/>
-        </w:rPr>
-        <w:t xml:space="preserve"> para el carrusel principal de la pagina de inicio este </w:t>
-      </w:r>
-      <w:proofErr w:type="spellStart"/>
-      <w:r>
-        <w:rPr>
-          <w:rFonts w:ascii="Poppins" w:hAnsi="Poppins" w:cs="Poppins"/>
-          <w:sz w:val="18"/>
-          <w:szCs w:val="18"/>
-        </w:rPr>
-        <w:t>alternna</w:t>
-      </w:r>
-      <w:proofErr w:type="spellEnd"/>
-      <w:r>
-        <w:rPr>
-          <w:rFonts w:ascii="Poppins" w:hAnsi="Poppins" w:cs="Poppins"/>
-          <w:sz w:val="18"/>
-          <w:szCs w:val="18"/>
-        </w:rPr>
-        <w:t xml:space="preserve"> la opacidad de las imágenes para crear un efecto suave entre ellas </w:t>
-      </w:r>
-      <w:proofErr w:type="spellStart"/>
-      <w:r>
-        <w:rPr>
-          <w:rFonts w:ascii="Poppins" w:hAnsi="Poppins" w:cs="Poppins"/>
-          <w:sz w:val="18"/>
-          <w:szCs w:val="18"/>
-        </w:rPr>
-        <w:t>acad</w:t>
-      </w:r>
-      <w:proofErr w:type="spellEnd"/>
-      <w:r>
-        <w:rPr>
-          <w:rFonts w:ascii="Poppins" w:hAnsi="Poppins" w:cs="Poppins"/>
-          <w:sz w:val="18"/>
-          <w:szCs w:val="18"/>
-        </w:rPr>
-        <w:t xml:space="preserve"> imagen tiene un </w:t>
-      </w:r>
-      <w:proofErr w:type="spellStart"/>
-      <w:r>
-        <w:rPr>
-          <w:rFonts w:ascii="Poppins" w:hAnsi="Poppins" w:cs="Poppins"/>
-          <w:sz w:val="18"/>
-          <w:szCs w:val="18"/>
-        </w:rPr>
-        <w:t>animation-delay</w:t>
-      </w:r>
-      <w:proofErr w:type="spellEnd"/>
-      <w:r>
-        <w:rPr>
-          <w:rFonts w:ascii="Poppins" w:hAnsi="Poppins" w:cs="Poppins"/>
-          <w:sz w:val="18"/>
-          <w:szCs w:val="18"/>
-        </w:rPr>
-        <w:t xml:space="preserve"> diferente para que aparezcan en un ciclo continuo.</w:t>
-      </w:r>
-    </w:p>
-    <w:p>
-      <w:pPr>
-        <w:rPr>
-          <w:rFonts w:ascii="Poppins" w:hAnsi="Poppins" w:cs="Poppins"/>
-          <w:b/>
-          <w:bCs/>
-          <w:sz w:val="18"/>
-          <w:szCs w:val="18"/>
-        </w:rPr>
-      </w:pPr>
-      <w:proofErr w:type="spellStart"/>
-      <w:r>
-        <w:rPr>
-          <w:rFonts w:ascii="Poppins" w:hAnsi="Poppins" w:cs="Poppins"/>
-          <w:b/>
-          <w:bCs/>
-          <w:sz w:val="18"/>
-          <w:szCs w:val="18"/>
-        </w:rPr>
-        <w:t>Animacion</w:t>
-      </w:r>
-      <w:proofErr w:type="spellEnd"/>
-      <w:r>
-        <w:rPr>
-          <w:rFonts w:ascii="Poppins" w:hAnsi="Poppins" w:cs="Poppins"/>
-          <w:b/>
-          <w:bCs/>
-          <w:sz w:val="18"/>
-          <w:szCs w:val="18"/>
-        </w:rPr>
-        <w:t xml:space="preserve"> para el carrusel de los artículos y medicamentos:</w:t>
+        <w:t>Animacion para el carrusel de los artículos y medicamentos:</w:t>
       </w:r>
       <w:r>
         <w:rPr>
@@ -3385,7 +2649,7 @@
                     <pic:cNvPicPr/>
                   </pic:nvPicPr>
                   <pic:blipFill>
-                    <a:blip r:embed="rId17"/>
+                    <a:blip r:embed="rId18"/>
                     <a:stretch>
                       <a:fillRect/>
                     </a:stretch>
@@ -3443,62 +2707,7 @@
           <w:sz w:val="18"/>
           <w:szCs w:val="18"/>
         </w:rPr>
-        <w:t xml:space="preserve">La combinación de </w:t>
-      </w:r>
-      <w:proofErr w:type="spellStart"/>
-      <w:r>
-        <w:rPr>
-          <w:rFonts w:ascii="Poppins" w:hAnsi="Poppins" w:cs="Poppins"/>
-          <w:sz w:val="18"/>
-          <w:szCs w:val="18"/>
-        </w:rPr>
-        <w:t>flex-wrap</w:t>
-      </w:r>
-      <w:proofErr w:type="spellEnd"/>
-      <w:r>
-        <w:rPr>
-          <w:rFonts w:ascii="Poppins" w:hAnsi="Poppins" w:cs="Poppins"/>
-          <w:sz w:val="18"/>
-          <w:szCs w:val="18"/>
-        </w:rPr>
-        <w:t xml:space="preserve"> y media logro un diseño para cualquier </w:t>
-      </w:r>
-      <w:proofErr w:type="spellStart"/>
-      <w:proofErr w:type="gramStart"/>
-      <w:r>
-        <w:rPr>
-          <w:rFonts w:ascii="Poppins" w:hAnsi="Poppins" w:cs="Poppins"/>
-          <w:sz w:val="18"/>
-          <w:szCs w:val="18"/>
-        </w:rPr>
-        <w:t>disposivitvo</w:t>
-      </w:r>
-      <w:proofErr w:type="spellEnd"/>
-      <w:r>
-        <w:rPr>
-          <w:rFonts w:ascii="Poppins" w:hAnsi="Poppins" w:cs="Poppins"/>
-          <w:sz w:val="18"/>
-          <w:szCs w:val="18"/>
-        </w:rPr>
-        <w:t xml:space="preserve"> ,</w:t>
-      </w:r>
-      <w:proofErr w:type="gramEnd"/>
-      <w:r>
-        <w:rPr>
-          <w:rFonts w:ascii="Poppins" w:hAnsi="Poppins" w:cs="Poppins"/>
-          <w:sz w:val="18"/>
-          <w:szCs w:val="18"/>
-        </w:rPr>
-        <w:t xml:space="preserve"> el uso de </w:t>
-      </w:r>
-      <w:proofErr w:type="spellStart"/>
-      <w:r>
-        <w:rPr>
-          <w:rFonts w:ascii="Poppins" w:hAnsi="Poppins" w:cs="Poppins"/>
-          <w:sz w:val="18"/>
-          <w:szCs w:val="18"/>
-        </w:rPr>
-        <w:t>flex</w:t>
+        <w:t>La combinación de flex-wrap y media logro un diseño para cualquier disposivitvo , el uso de flex</w:t>
       </w:r>
       <w:r>
         <w:rPr>
@@ -3514,52 +2723,7 @@
           <w:sz w:val="18"/>
           <w:szCs w:val="18"/>
         </w:rPr>
-        <w:t>wrap</w:t>
-      </w:r>
-      <w:proofErr w:type="spellEnd"/>
-      <w:r>
-        <w:rPr>
-          <w:rFonts w:ascii="Poppins" w:hAnsi="Poppins" w:cs="Poppins"/>
-          <w:sz w:val="18"/>
-          <w:szCs w:val="18"/>
-        </w:rPr>
-        <w:t xml:space="preserve"> redujo la necesidad de </w:t>
-      </w:r>
-      <w:proofErr w:type="gramStart"/>
-      <w:r>
-        <w:rPr>
-          <w:rFonts w:ascii="Poppins" w:hAnsi="Poppins" w:cs="Poppins"/>
-          <w:sz w:val="18"/>
-          <w:szCs w:val="18"/>
-        </w:rPr>
-        <w:t>muchas media</w:t>
-      </w:r>
-      <w:proofErr w:type="gramEnd"/>
-      <w:r>
-        <w:rPr>
-          <w:rFonts w:ascii="Poppins" w:hAnsi="Poppins" w:cs="Poppins"/>
-          <w:sz w:val="18"/>
-          <w:szCs w:val="18"/>
-        </w:rPr>
-        <w:t xml:space="preserve"> este fue clave para un diseño flexible. Esta característica permite que los elementos se ajusten y pasen a la siguiente línea de forma automática cuando el espacio en la pantalla se reduce, aunque </w:t>
-      </w:r>
-      <w:proofErr w:type="spellStart"/>
-      <w:r>
-        <w:rPr>
-          <w:rFonts w:ascii="Poppins" w:hAnsi="Poppins" w:cs="Poppins"/>
-          <w:sz w:val="18"/>
-          <w:szCs w:val="18"/>
-        </w:rPr>
-        <w:t>flex-wrap</w:t>
-      </w:r>
-      <w:proofErr w:type="spellEnd"/>
-      <w:r>
-        <w:rPr>
-          <w:rFonts w:ascii="Poppins" w:hAnsi="Poppins" w:cs="Poppins"/>
-          <w:sz w:val="18"/>
-          <w:szCs w:val="18"/>
-        </w:rPr>
-        <w:t xml:space="preserve"> cubre una gran parte se implementó una regla especifica de ruptura de 700px, Esta regla se activa cuando la pantalla es de 700px o menos, permitiendo ajustes precisos en la estructura del menú.</w:t>
+        <w:t>wrap redujo la necesidad de muchas media este fue clave para un diseño flexible. Esta característica permite que los elementos se ajusten y pasen a la siguiente línea de forma automática cuando el espacio en la pantalla se reduce, aunque flex-wrap cubre una gran parte se implementó una regla especifica de ruptura de 700px, Esta regla se activa cuando la pantalla es de 700px o menos, permitiendo ajustes precisos en la estructura del menú.</w:t>
       </w:r>
     </w:p>
     <w:p>
@@ -3593,7 +2757,7 @@
                     <pic:cNvPicPr/>
                   </pic:nvPicPr>
                   <pic:blipFill>
-                    <a:blip r:embed="rId18"/>
+                    <a:blip r:embed="rId19"/>
                     <a:stretch>
                       <a:fillRect/>
                     </a:stretch>
@@ -3683,199 +2847,8 @@
           <w:sz w:val="18"/>
           <w:szCs w:val="18"/>
         </w:rPr>
-        <w:t>Para llevar a cabo el encabezado (</w:t>
-      </w:r>
-      <w:proofErr w:type="spellStart"/>
-      <w:r>
-        <w:rPr>
-          <w:rFonts w:ascii="Poppins" w:hAnsi="Poppins" w:cs="Poppins"/>
-          <w:sz w:val="18"/>
-          <w:szCs w:val="18"/>
-        </w:rPr>
-        <w:t>Header</w:t>
-      </w:r>
-      <w:proofErr w:type="spellEnd"/>
-      <w:r>
-        <w:rPr>
-          <w:rFonts w:ascii="Poppins" w:hAnsi="Poppins" w:cs="Poppins"/>
-          <w:sz w:val="18"/>
-          <w:szCs w:val="18"/>
-        </w:rPr>
-        <w:t xml:space="preserve">) y el pie de </w:t>
-      </w:r>
-      <w:proofErr w:type="spellStart"/>
-      <w:r>
-        <w:rPr>
-          <w:rFonts w:ascii="Poppins" w:hAnsi="Poppins" w:cs="Poppins"/>
-          <w:sz w:val="18"/>
-          <w:szCs w:val="18"/>
-        </w:rPr>
-        <w:t>pagina</w:t>
-      </w:r>
-      <w:proofErr w:type="spellEnd"/>
-      <w:r>
-        <w:rPr>
-          <w:rFonts w:ascii="Poppins" w:hAnsi="Poppins" w:cs="Poppins"/>
-          <w:sz w:val="18"/>
-          <w:szCs w:val="18"/>
-        </w:rPr>
-        <w:t xml:space="preserve"> (</w:t>
-      </w:r>
-      <w:proofErr w:type="spellStart"/>
-      <w:r>
-        <w:rPr>
-          <w:rFonts w:ascii="Poppins" w:hAnsi="Poppins" w:cs="Poppins"/>
-          <w:sz w:val="18"/>
-          <w:szCs w:val="18"/>
-        </w:rPr>
-        <w:t>Footer</w:t>
-      </w:r>
-      <w:proofErr w:type="spellEnd"/>
-      <w:r>
-        <w:rPr>
-          <w:rFonts w:ascii="Poppins" w:hAnsi="Poppins" w:cs="Poppins"/>
-          <w:sz w:val="18"/>
-          <w:szCs w:val="18"/>
-        </w:rPr>
-        <w:t xml:space="preserve">) se </w:t>
-      </w:r>
-      <w:proofErr w:type="spellStart"/>
-      <w:r>
-        <w:rPr>
-          <w:rFonts w:ascii="Poppins" w:hAnsi="Poppins" w:cs="Poppins"/>
-          <w:sz w:val="18"/>
-          <w:szCs w:val="18"/>
-        </w:rPr>
-        <w:t>utilizo</w:t>
-      </w:r>
-      <w:proofErr w:type="spellEnd"/>
-      <w:r>
-        <w:rPr>
-          <w:rFonts w:ascii="Poppins" w:hAnsi="Poppins" w:cs="Poppins"/>
-          <w:sz w:val="18"/>
-          <w:szCs w:val="18"/>
-        </w:rPr>
-        <w:t xml:space="preserve"> la misma estructura que en la </w:t>
-      </w:r>
-      <w:proofErr w:type="spellStart"/>
-      <w:r>
-        <w:rPr>
-          <w:rFonts w:ascii="Poppins" w:hAnsi="Poppins" w:cs="Poppins"/>
-          <w:sz w:val="18"/>
-          <w:szCs w:val="18"/>
-        </w:rPr>
-        <w:t>pagina</w:t>
-      </w:r>
-      <w:proofErr w:type="spellEnd"/>
-      <w:r>
-        <w:rPr>
-          <w:rFonts w:ascii="Poppins" w:hAnsi="Poppins" w:cs="Poppins"/>
-          <w:sz w:val="18"/>
-          <w:szCs w:val="18"/>
-        </w:rPr>
-        <w:t xml:space="preserve"> de inicio (Home), </w:t>
-      </w:r>
-      <w:proofErr w:type="spellStart"/>
-      <w:r>
-        <w:rPr>
-          <w:rFonts w:ascii="Poppins" w:hAnsi="Poppins" w:cs="Poppins"/>
-          <w:sz w:val="18"/>
-          <w:szCs w:val="18"/>
-        </w:rPr>
-        <w:t>ademas</w:t>
-      </w:r>
-      <w:proofErr w:type="spellEnd"/>
-      <w:r>
-        <w:rPr>
-          <w:rFonts w:ascii="Poppins" w:hAnsi="Poppins" w:cs="Poppins"/>
-          <w:sz w:val="18"/>
-          <w:szCs w:val="18"/>
-        </w:rPr>
-        <w:t xml:space="preserve"> que se usaron las mismas propiedades y </w:t>
-      </w:r>
-      <w:proofErr w:type="gramStart"/>
-      <w:r>
-        <w:rPr>
-          <w:rFonts w:ascii="Poppins" w:hAnsi="Poppins" w:cs="Poppins"/>
-          <w:sz w:val="18"/>
-          <w:szCs w:val="18"/>
-        </w:rPr>
-        <w:t>características ,</w:t>
-      </w:r>
-      <w:proofErr w:type="gramEnd"/>
-      <w:r>
-        <w:rPr>
-          <w:rFonts w:ascii="Poppins" w:hAnsi="Poppins" w:cs="Poppins"/>
-          <w:sz w:val="18"/>
-          <w:szCs w:val="18"/>
-        </w:rPr>
-        <w:t xml:space="preserve"> seo, </w:t>
-      </w:r>
-      <w:proofErr w:type="spellStart"/>
-      <w:r>
-        <w:rPr>
-          <w:rFonts w:ascii="Poppins" w:hAnsi="Poppins" w:cs="Poppins"/>
-          <w:sz w:val="18"/>
-          <w:szCs w:val="18"/>
-        </w:rPr>
-        <w:t>css</w:t>
-      </w:r>
-      <w:proofErr w:type="spellEnd"/>
-      <w:r>
-        <w:rPr>
-          <w:rFonts w:ascii="Poppins" w:hAnsi="Poppins" w:cs="Poppins"/>
-          <w:sz w:val="18"/>
-          <w:szCs w:val="18"/>
-        </w:rPr>
-        <w:t xml:space="preserve"> y animaciones. En cuanto a la estructura del contenido de la </w:t>
-      </w:r>
-      <w:proofErr w:type="spellStart"/>
-      <w:r>
-        <w:rPr>
-          <w:rFonts w:ascii="Poppins" w:hAnsi="Poppins" w:cs="Poppins"/>
-          <w:sz w:val="18"/>
-          <w:szCs w:val="18"/>
-        </w:rPr>
-        <w:t>pagina</w:t>
-      </w:r>
-      <w:proofErr w:type="spellEnd"/>
-      <w:r>
-        <w:rPr>
-          <w:rFonts w:ascii="Poppins" w:hAnsi="Poppins" w:cs="Poppins"/>
-          <w:sz w:val="18"/>
-          <w:szCs w:val="18"/>
-        </w:rPr>
-        <w:t xml:space="preserve"> (</w:t>
-      </w:r>
-      <w:proofErr w:type="spellStart"/>
-      <w:r>
-        <w:rPr>
-          <w:rFonts w:ascii="Poppins" w:hAnsi="Poppins" w:cs="Poppins"/>
-          <w:sz w:val="18"/>
-          <w:szCs w:val="18"/>
-        </w:rPr>
-        <w:t>Main</w:t>
-      </w:r>
-      <w:proofErr w:type="spellEnd"/>
-      <w:r>
-        <w:rPr>
-          <w:rFonts w:ascii="Poppins" w:hAnsi="Poppins" w:cs="Poppins"/>
-          <w:sz w:val="18"/>
-          <w:szCs w:val="18"/>
-        </w:rPr>
-        <w:t xml:space="preserve">) Este se hizo diferente, esta </w:t>
-      </w:r>
-      <w:proofErr w:type="spellStart"/>
-      <w:proofErr w:type="gramStart"/>
-      <w:r>
-        <w:rPr>
-          <w:rFonts w:ascii="Poppins" w:hAnsi="Poppins" w:cs="Poppins"/>
-          <w:sz w:val="18"/>
-          <w:szCs w:val="18"/>
-        </w:rPr>
-        <w:t>pagina</w:t>
-      </w:r>
-      <w:proofErr w:type="spellEnd"/>
+        <w:t xml:space="preserve">Para llevar a cabo el encabezado (Header) y el pie de pagina (Footer) se utilizo la misma estructura que en la pagina de inicio (Home), ademas que se usaron las mismas propiedades y características , seo, css y animaciones. En cuanto a la estructura del contenido de la pagina (Main) Este se hizo diferente, esta pagina </w:t>
+      </w:r>
       <w:r>
         <w:rPr>
           <w:rFonts w:ascii="Poppins" w:hAnsi="Poppins" w:cs="Poppins"/>
@@ -3890,42 +2863,7 @@
           <w:sz w:val="18"/>
           <w:szCs w:val="18"/>
         </w:rPr>
-        <w:t xml:space="preserve"> </w:t>
-      </w:r>
-      <w:r>
-        <w:rPr>
-          <w:rFonts w:ascii="Poppins" w:hAnsi="Poppins" w:cs="Poppins"/>
-          <w:sz w:val="18"/>
-          <w:szCs w:val="18"/>
-        </w:rPr>
-        <w:t>se</w:t>
-      </w:r>
-      <w:proofErr w:type="gramEnd"/>
-      <w:r>
-        <w:rPr>
-          <w:rFonts w:ascii="Poppins" w:hAnsi="Poppins" w:cs="Poppins"/>
-          <w:sz w:val="18"/>
-          <w:szCs w:val="18"/>
-        </w:rPr>
-        <w:t xml:space="preserve"> </w:t>
-      </w:r>
-      <w:proofErr w:type="spellStart"/>
-      <w:r>
-        <w:rPr>
-          <w:rFonts w:ascii="Poppins" w:hAnsi="Poppins" w:cs="Poppins"/>
-          <w:sz w:val="18"/>
-          <w:szCs w:val="18"/>
-        </w:rPr>
-        <w:t>enfoco</w:t>
-      </w:r>
-      <w:proofErr w:type="spellEnd"/>
-      <w:r>
-        <w:rPr>
-          <w:rFonts w:ascii="Poppins" w:hAnsi="Poppins" w:cs="Poppins"/>
-          <w:sz w:val="18"/>
-          <w:szCs w:val="18"/>
-        </w:rPr>
-        <w:t xml:space="preserve"> en los artículos como peines, toallitas húmedas, </w:t>
+        <w:t xml:space="preserve">se enfoco en los artículos como peines, toallitas húmedas, </w:t>
       </w:r>
       <w:r>
         <w:rPr>
@@ -3958,78 +2896,24 @@
           <w:sz w:val="18"/>
           <w:szCs w:val="18"/>
         </w:rPr>
-        <w:t>Todo el contenido se organiza dentro de un &lt;</w:t>
-      </w:r>
-      <w:proofErr w:type="spellStart"/>
-      <w:r>
-        <w:rPr>
-          <w:rFonts w:ascii="Poppins" w:hAnsi="Poppins" w:cs="Poppins"/>
-          <w:sz w:val="18"/>
-          <w:szCs w:val="18"/>
-        </w:rPr>
-        <w:t>section</w:t>
-      </w:r>
-      <w:proofErr w:type="spellEnd"/>
-      <w:r>
-        <w:rPr>
-          <w:rFonts w:ascii="Poppins" w:hAnsi="Poppins" w:cs="Poppins"/>
-          <w:sz w:val="18"/>
-          <w:szCs w:val="18"/>
-        </w:rPr>
-        <w:t xml:space="preserve">&gt; con la clase </w:t>
-      </w:r>
-      <w:proofErr w:type="spellStart"/>
-      <w:r>
-        <w:rPr>
-          <w:rFonts w:ascii="Poppins" w:hAnsi="Poppins" w:cs="Poppins"/>
-          <w:sz w:val="18"/>
-          <w:szCs w:val="18"/>
-        </w:rPr>
-        <w:t>Articulos</w:t>
-      </w:r>
-      <w:proofErr w:type="spellEnd"/>
-      <w:r>
-        <w:rPr>
-          <w:rFonts w:ascii="Poppins" w:hAnsi="Poppins" w:cs="Poppins"/>
-          <w:sz w:val="18"/>
-          <w:szCs w:val="18"/>
-        </w:rPr>
-        <w:t>, que funcionan como un contenedor flexible para todas las tarjetas.</w:t>
-      </w:r>
-    </w:p>
-    <w:p>
-      <w:pPr>
-        <w:rPr>
-          <w:rFonts w:ascii="Poppins" w:hAnsi="Poppins" w:cs="Poppins"/>
-          <w:sz w:val="18"/>
-          <w:szCs w:val="18"/>
-        </w:rPr>
-      </w:pPr>
-      <w:r>
-        <w:rPr>
-          <w:rFonts w:ascii="Poppins" w:hAnsi="Poppins" w:cs="Poppins"/>
-          <w:sz w:val="18"/>
-          <w:szCs w:val="18"/>
-        </w:rPr>
-        <w:t>Dentro de cada &lt;</w:t>
-      </w:r>
-      <w:proofErr w:type="spellStart"/>
-      <w:r>
-        <w:rPr>
-          <w:rFonts w:ascii="Poppins" w:hAnsi="Poppins" w:cs="Poppins"/>
-          <w:sz w:val="18"/>
-          <w:szCs w:val="18"/>
-        </w:rPr>
-        <w:t>article</w:t>
-      </w:r>
-      <w:proofErr w:type="spellEnd"/>
-      <w:r>
-        <w:rPr>
-          <w:rFonts w:ascii="Poppins" w:hAnsi="Poppins" w:cs="Poppins"/>
-          <w:sz w:val="18"/>
-          <w:szCs w:val="18"/>
-        </w:rPr>
-        <w:t xml:space="preserve">&gt; con la clase articulo-container, cada tarjeta </w:t>
+        <w:t>Todo el contenido se organiza dentro de un &lt;section&gt; con la clase Articulos, que funcionan como un contenedor flexible para todas las tarjetas.</w:t>
+      </w:r>
+    </w:p>
+    <w:p>
+      <w:pPr>
+        <w:rPr>
+          <w:rFonts w:ascii="Poppins" w:hAnsi="Poppins" w:cs="Poppins"/>
+          <w:sz w:val="18"/>
+          <w:szCs w:val="18"/>
+        </w:rPr>
+      </w:pPr>
+      <w:r>
+        <w:rPr>
+          <w:rFonts w:ascii="Poppins" w:hAnsi="Poppins" w:cs="Poppins"/>
+          <w:sz w:val="18"/>
+          <w:szCs w:val="18"/>
+        </w:rPr>
+        <w:t xml:space="preserve">Dentro de cada &lt;article&gt; con la clase articulo-container, cada tarjeta </w:t>
       </w:r>
       <w:r>
         <w:rPr>
@@ -4079,7 +2963,7 @@
                     <pic:cNvPicPr/>
                   </pic:nvPicPr>
                   <pic:blipFill>
-                    <a:blip r:embed="rId19">
+                    <a:blip r:embed="rId20">
                       <a:extLst>
                         <a:ext uri="{28A0092B-C50C-407E-A947-70E740481C1C}">
                           <a14:useLocalDpi xmlns:a14="http://schemas.microsoft.com/office/drawing/2010/main" val="0"/>
@@ -4227,109 +3111,7 @@
           <w:sz w:val="18"/>
           <w:szCs w:val="18"/>
         </w:rPr>
-        <w:t>Dentro del contenedor principal &lt;</w:t>
-      </w:r>
-      <w:proofErr w:type="spellStart"/>
-      <w:r>
-        <w:rPr>
-          <w:rFonts w:ascii="Poppins" w:hAnsi="Poppins" w:cs="Poppins"/>
-          <w:sz w:val="18"/>
-          <w:szCs w:val="18"/>
-        </w:rPr>
-        <w:t>section</w:t>
-      </w:r>
-      <w:proofErr w:type="spellEnd"/>
-      <w:r>
-        <w:rPr>
-          <w:rFonts w:ascii="Poppins" w:hAnsi="Poppins" w:cs="Poppins"/>
-          <w:sz w:val="18"/>
-          <w:szCs w:val="18"/>
-        </w:rPr>
-        <w:t xml:space="preserve">&gt; con la </w:t>
-      </w:r>
-      <w:proofErr w:type="gramStart"/>
-      <w:r>
-        <w:rPr>
-          <w:rFonts w:ascii="Poppins" w:hAnsi="Poppins" w:cs="Poppins"/>
-          <w:sz w:val="18"/>
-          <w:szCs w:val="18"/>
-        </w:rPr>
-        <w:t>clase .</w:t>
-      </w:r>
-      <w:proofErr w:type="spellStart"/>
-      <w:r>
-        <w:rPr>
-          <w:rFonts w:ascii="Poppins" w:hAnsi="Poppins" w:cs="Poppins"/>
-          <w:sz w:val="18"/>
-          <w:szCs w:val="18"/>
-        </w:rPr>
-        <w:t>Articulos</w:t>
-      </w:r>
-      <w:proofErr w:type="spellEnd"/>
-      <w:proofErr w:type="gramEnd"/>
-      <w:r>
-        <w:rPr>
-          <w:rFonts w:ascii="Poppins" w:hAnsi="Poppins" w:cs="Poppins"/>
-          <w:sz w:val="18"/>
-          <w:szCs w:val="18"/>
-        </w:rPr>
-        <w:t xml:space="preserve"> utiliza un </w:t>
-      </w:r>
-      <w:proofErr w:type="spellStart"/>
-      <w:r>
-        <w:rPr>
-          <w:rFonts w:ascii="Poppins" w:hAnsi="Poppins" w:cs="Poppins"/>
-          <w:sz w:val="18"/>
-          <w:szCs w:val="18"/>
-        </w:rPr>
-        <w:t>flex</w:t>
-      </w:r>
-      <w:proofErr w:type="spellEnd"/>
-      <w:r>
-        <w:rPr>
-          <w:rFonts w:ascii="Poppins" w:hAnsi="Poppins" w:cs="Poppins"/>
-          <w:sz w:val="18"/>
-          <w:szCs w:val="18"/>
-        </w:rPr>
-        <w:t xml:space="preserve"> con </w:t>
-      </w:r>
-      <w:proofErr w:type="spellStart"/>
-      <w:r>
-        <w:rPr>
-          <w:rFonts w:ascii="Poppins" w:hAnsi="Poppins" w:cs="Poppins"/>
-          <w:sz w:val="18"/>
-          <w:szCs w:val="18"/>
-        </w:rPr>
-        <w:t>flex-wrap</w:t>
-      </w:r>
-      <w:proofErr w:type="spellEnd"/>
-      <w:r>
-        <w:rPr>
-          <w:rFonts w:ascii="Poppins" w:hAnsi="Poppins" w:cs="Poppins"/>
-          <w:sz w:val="18"/>
-          <w:szCs w:val="18"/>
-        </w:rPr>
-        <w:t xml:space="preserve"> para crear una cuadricula que adapta la cantidad de tarjetas por fila según el tamaño de la </w:t>
-      </w:r>
-      <w:proofErr w:type="spellStart"/>
-      <w:proofErr w:type="gramStart"/>
-      <w:r>
-        <w:rPr>
-          <w:rFonts w:ascii="Poppins" w:hAnsi="Poppins" w:cs="Poppins"/>
-          <w:sz w:val="18"/>
-          <w:szCs w:val="18"/>
-        </w:rPr>
-        <w:t>pantalla.Los</w:t>
-      </w:r>
-      <w:proofErr w:type="spellEnd"/>
-      <w:proofErr w:type="gramEnd"/>
-      <w:r>
-        <w:rPr>
-          <w:rFonts w:ascii="Poppins" w:hAnsi="Poppins" w:cs="Poppins"/>
-          <w:sz w:val="18"/>
-          <w:szCs w:val="18"/>
-        </w:rPr>
-        <w:t xml:space="preserve"> elementos se centran tanto horizontal como vertical con un gap de 20px que asegura la separación entre ellos.</w:t>
+        <w:t>Dentro del contenedor principal &lt;section&gt; con la clase .Articulos utiliza un flex con flex-wrap para crear una cuadricula que adapta la cantidad de tarjetas por fila según el tamaño de la pantalla.Los elementos se centran tanto horizontal como vertical con un gap de 20px que asegura la separación entre ellos.</w:t>
       </w:r>
     </w:p>
     <w:p>
@@ -4363,7 +3145,7 @@
                     <pic:cNvPicPr/>
                   </pic:nvPicPr>
                   <pic:blipFill>
-                    <a:blip r:embed="rId20"/>
+                    <a:blip r:embed="rId21"/>
                     <a:stretch>
                       <a:fillRect/>
                     </a:stretch>
@@ -4502,45 +3284,8 @@
           <w:sz w:val="18"/>
           <w:szCs w:val="18"/>
         </w:rPr>
-        <w:t xml:space="preserve">: Para las imágenes se les dio un tamaño en </w:t>
-      </w:r>
-      <w:proofErr w:type="spellStart"/>
-      <w:r>
-        <w:rPr>
-          <w:rFonts w:ascii="Poppins" w:hAnsi="Poppins" w:cs="Poppins"/>
-          <w:sz w:val="18"/>
-          <w:szCs w:val="18"/>
-        </w:rPr>
-        <w:t>especifico</w:t>
-      </w:r>
-      <w:proofErr w:type="spellEnd"/>
-      <w:r>
-        <w:rPr>
-          <w:rFonts w:ascii="Poppins" w:hAnsi="Poppins" w:cs="Poppins"/>
-          <w:sz w:val="18"/>
-          <w:szCs w:val="18"/>
-        </w:rPr>
-        <w:t xml:space="preserve"> y utilizan </w:t>
-      </w:r>
-      <w:proofErr w:type="spellStart"/>
-      <w:r>
-        <w:rPr>
-          <w:rFonts w:ascii="Poppins" w:hAnsi="Poppins" w:cs="Poppins"/>
-          <w:sz w:val="18"/>
-          <w:szCs w:val="18"/>
-        </w:rPr>
-        <w:t>object-fit</w:t>
-      </w:r>
-      <w:proofErr w:type="spellEnd"/>
-      <w:r>
-        <w:rPr>
-          <w:rFonts w:ascii="Poppins" w:hAnsi="Poppins" w:cs="Poppins"/>
-          <w:sz w:val="18"/>
-          <w:szCs w:val="18"/>
-        </w:rPr>
-        <w:t xml:space="preserve">: </w:t>
-      </w:r>
-      <w:proofErr w:type="spellStart"/>
+        <w:t xml:space="preserve">: Para las imágenes se les dio un tamaño en especifico y utilizan object-fit: </w:t>
+      </w:r>
       <w:r>
         <w:rPr>
           <w:rFonts w:ascii="Poppins" w:hAnsi="Poppins" w:cs="Poppins"/>
@@ -4555,16 +3300,7 @@
           <w:sz w:val="18"/>
           <w:szCs w:val="18"/>
         </w:rPr>
-        <w:t>over</w:t>
-      </w:r>
-      <w:proofErr w:type="spellEnd"/>
-      <w:r>
-        <w:rPr>
-          <w:rFonts w:ascii="Poppins" w:hAnsi="Poppins" w:cs="Poppins"/>
-          <w:sz w:val="18"/>
-          <w:szCs w:val="18"/>
-        </w:rPr>
-        <w:t xml:space="preserve"> para asegurar que todas se muestren del mismo tamaño y sin distorsiones, independientemente de cada una de sus dimensiones</w:t>
+        <w:t>over para asegurar que todas se muestren del mismo tamaño y sin distorsiones, independientemente de cada una de sus dimensiones</w:t>
       </w:r>
     </w:p>
     <w:p>
@@ -4696,35 +3432,15 @@
           <w:sz w:val="18"/>
           <w:szCs w:val="18"/>
         </w:rPr>
-        <w:t xml:space="preserve">El botón de compra tiene un diseño minimalista con un fondo </w:t>
-      </w:r>
-      <w:proofErr w:type="spellStart"/>
-      <w:proofErr w:type="gramStart"/>
-      <w:r>
-        <w:rPr>
-          <w:rFonts w:ascii="Poppins" w:hAnsi="Poppins" w:cs="Poppins"/>
-          <w:sz w:val="18"/>
-          <w:szCs w:val="18"/>
-        </w:rPr>
-        <w:t>oscura,</w:t>
-      </w:r>
-      <w:r>
-        <w:rPr>
-          <w:rFonts w:ascii="Poppins" w:hAnsi="Poppins" w:cs="Poppins"/>
-          <w:sz w:val="18"/>
-          <w:szCs w:val="18"/>
-        </w:rPr>
-        <w:t>al</w:t>
-      </w:r>
-      <w:proofErr w:type="spellEnd"/>
-      <w:proofErr w:type="gramEnd"/>
-      <w:r>
-        <w:rPr>
-          <w:rFonts w:ascii="Poppins" w:hAnsi="Poppins" w:cs="Poppins"/>
-          <w:sz w:val="18"/>
-          <w:szCs w:val="18"/>
-        </w:rPr>
-        <w:t xml:space="preserve"> pasar el cursor sobre él</w:t>
+        <w:t>El botón de compra tiene un diseño minimalista con un fondo oscura,</w:t>
+      </w:r>
+      <w:r>
+        <w:rPr>
+          <w:rFonts w:ascii="Poppins" w:hAnsi="Poppins" w:cs="Poppins"/>
+          <w:sz w:val="18"/>
+          <w:szCs w:val="18"/>
+        </w:rPr>
+        <w:t>al pasar el cursor sobre él</w:t>
       </w:r>
       <w:r>
         <w:rPr>
@@ -4748,25 +3464,7 @@
           <w:sz w:val="18"/>
           <w:szCs w:val="18"/>
         </w:rPr>
-        <w:t xml:space="preserve"> un efecto </w:t>
-      </w:r>
-      <w:proofErr w:type="spellStart"/>
-      <w:r>
-        <w:rPr>
-          <w:rFonts w:ascii="Poppins" w:hAnsi="Poppins" w:cs="Poppins"/>
-          <w:sz w:val="18"/>
-          <w:szCs w:val="18"/>
-        </w:rPr>
-        <w:t>hover</w:t>
-      </w:r>
-      <w:proofErr w:type="spellEnd"/>
-      <w:r>
-        <w:rPr>
-          <w:rFonts w:ascii="Poppins" w:hAnsi="Poppins" w:cs="Poppins"/>
-          <w:sz w:val="18"/>
-          <w:szCs w:val="18"/>
-        </w:rPr>
-        <w:t xml:space="preserve"> que invierte los colores y añade una sombra.</w:t>
+        <w:t xml:space="preserve"> un efecto hover que invierte los colores y añade una sombra.</w:t>
       </w:r>
     </w:p>
     <w:p>
@@ -4790,7 +3488,7 @@
                     <pic:cNvPicPr/>
                   </pic:nvPicPr>
                   <pic:blipFill>
-                    <a:blip r:embed="rId21"/>
+                    <a:blip r:embed="rId22"/>
                     <a:stretch>
                       <a:fillRect/>
                     </a:stretch>
@@ -4867,43 +3565,7 @@
           <w:sz w:val="18"/>
           <w:szCs w:val="18"/>
         </w:rPr>
-        <w:t xml:space="preserve">Al pasar sobre la tarjeta la propiedad de box </w:t>
-      </w:r>
-      <w:proofErr w:type="spellStart"/>
-      <w:r>
-        <w:rPr>
-          <w:rFonts w:ascii="Poppins" w:hAnsi="Poppins" w:cs="Poppins"/>
-          <w:sz w:val="18"/>
-          <w:szCs w:val="18"/>
-        </w:rPr>
-        <w:t>shadow</w:t>
-      </w:r>
-      <w:proofErr w:type="spellEnd"/>
-      <w:r>
-        <w:rPr>
-          <w:rFonts w:ascii="Poppins" w:hAnsi="Poppins" w:cs="Poppins"/>
-          <w:sz w:val="18"/>
-          <w:szCs w:val="18"/>
-        </w:rPr>
-        <w:t xml:space="preserve"> de la tarjeta se modifica para crear un efecto de elevación </w:t>
-      </w:r>
-      <w:proofErr w:type="gramStart"/>
-      <w:r>
-        <w:rPr>
-          <w:rFonts w:ascii="Poppins" w:hAnsi="Poppins" w:cs="Poppins"/>
-          <w:sz w:val="18"/>
-          <w:szCs w:val="18"/>
-        </w:rPr>
-        <w:t>y  al</w:t>
-      </w:r>
-      <w:proofErr w:type="gramEnd"/>
-      <w:r>
-        <w:rPr>
-          <w:rFonts w:ascii="Poppins" w:hAnsi="Poppins" w:cs="Poppins"/>
-          <w:sz w:val="18"/>
-          <w:szCs w:val="18"/>
-        </w:rPr>
-        <w:t xml:space="preserve"> retirarse de la tarjeta la sombra vuelve a su estado original </w:t>
+        <w:t xml:space="preserve">Al pasar sobre la tarjeta la propiedad de box shadow de la tarjeta se modifica para crear un efecto de elevación y  al retirarse de la tarjeta la sombra vuelve a su estado original </w:t>
       </w:r>
     </w:p>
     <w:p>
@@ -5051,7 +3713,7 @@
                     <pic:cNvPicPr/>
                   </pic:nvPicPr>
                   <pic:blipFill>
-                    <a:blip r:embed="rId22"/>
+                    <a:blip r:embed="rId23"/>
                     <a:stretch>
                       <a:fillRect/>
                     </a:stretch>
@@ -5145,62 +3807,7 @@
           <w:sz w:val="18"/>
           <w:szCs w:val="18"/>
         </w:rPr>
-        <w:t xml:space="preserve">La combinación de </w:t>
-      </w:r>
-      <w:proofErr w:type="spellStart"/>
-      <w:r>
-        <w:rPr>
-          <w:rFonts w:ascii="Poppins" w:hAnsi="Poppins" w:cs="Poppins"/>
-          <w:sz w:val="18"/>
-          <w:szCs w:val="18"/>
-        </w:rPr>
-        <w:t>flex-wrap</w:t>
-      </w:r>
-      <w:proofErr w:type="spellEnd"/>
-      <w:r>
-        <w:rPr>
-          <w:rFonts w:ascii="Poppins" w:hAnsi="Poppins" w:cs="Poppins"/>
-          <w:sz w:val="18"/>
-          <w:szCs w:val="18"/>
-        </w:rPr>
-        <w:t xml:space="preserve"> y media logro un diseño para cualquier </w:t>
-      </w:r>
-      <w:proofErr w:type="spellStart"/>
-      <w:proofErr w:type="gramStart"/>
-      <w:r>
-        <w:rPr>
-          <w:rFonts w:ascii="Poppins" w:hAnsi="Poppins" w:cs="Poppins"/>
-          <w:sz w:val="18"/>
-          <w:szCs w:val="18"/>
-        </w:rPr>
-        <w:t>disposivitvo</w:t>
-      </w:r>
-      <w:proofErr w:type="spellEnd"/>
-      <w:r>
-        <w:rPr>
-          <w:rFonts w:ascii="Poppins" w:hAnsi="Poppins" w:cs="Poppins"/>
-          <w:sz w:val="18"/>
-          <w:szCs w:val="18"/>
-        </w:rPr>
-        <w:t xml:space="preserve"> ,</w:t>
-      </w:r>
-      <w:proofErr w:type="gramEnd"/>
-      <w:r>
-        <w:rPr>
-          <w:rFonts w:ascii="Poppins" w:hAnsi="Poppins" w:cs="Poppins"/>
-          <w:sz w:val="18"/>
-          <w:szCs w:val="18"/>
-        </w:rPr>
-        <w:t xml:space="preserve"> el uso de </w:t>
-      </w:r>
-      <w:proofErr w:type="spellStart"/>
-      <w:r>
-        <w:rPr>
-          <w:rFonts w:ascii="Poppins" w:hAnsi="Poppins" w:cs="Poppins"/>
-          <w:sz w:val="18"/>
-          <w:szCs w:val="18"/>
-        </w:rPr>
-        <w:t>flex</w:t>
+        <w:t>La combinación de flex-wrap y media logro un diseño para cualquier disposivitvo , el uso de flex</w:t>
       </w:r>
       <w:r>
         <w:rPr>
@@ -5216,34 +3823,7 @@
           <w:sz w:val="18"/>
           <w:szCs w:val="18"/>
         </w:rPr>
-        <w:t>wrap</w:t>
-      </w:r>
-      <w:proofErr w:type="spellEnd"/>
-      <w:r>
-        <w:rPr>
-          <w:rFonts w:ascii="Poppins" w:hAnsi="Poppins" w:cs="Poppins"/>
-          <w:sz w:val="18"/>
-          <w:szCs w:val="18"/>
-        </w:rPr>
-        <w:t xml:space="preserve"> redujo la necesidad de </w:t>
-      </w:r>
-      <w:proofErr w:type="gramStart"/>
-      <w:r>
-        <w:rPr>
-          <w:rFonts w:ascii="Poppins" w:hAnsi="Poppins" w:cs="Poppins"/>
-          <w:sz w:val="18"/>
-          <w:szCs w:val="18"/>
-        </w:rPr>
-        <w:t>muchas media</w:t>
-      </w:r>
-      <w:proofErr w:type="gramEnd"/>
-      <w:r>
-        <w:rPr>
-          <w:rFonts w:ascii="Poppins" w:hAnsi="Poppins" w:cs="Poppins"/>
-          <w:sz w:val="18"/>
-          <w:szCs w:val="18"/>
-        </w:rPr>
-        <w:t xml:space="preserve"> este fue clave para un diseño flexible</w:t>
+        <w:t>wrap redujo la necesidad de muchas media este fue clave para un diseño flexible</w:t>
       </w:r>
       <w:r>
         <w:rPr>
@@ -5309,7 +3889,7 @@
                     <pic:cNvPicPr/>
                   </pic:nvPicPr>
                   <pic:blipFill>
-                    <a:blip r:embed="rId23"/>
+                    <a:blip r:embed="rId24"/>
                     <a:stretch>
                       <a:fillRect/>
                     </a:stretch>
@@ -5365,43 +3945,7 @@
           <w:sz w:val="18"/>
           <w:szCs w:val="18"/>
         </w:rPr>
-        <w:t>Para llevar a cabo el encabezado (</w:t>
-      </w:r>
-      <w:proofErr w:type="spellStart"/>
-      <w:r>
-        <w:rPr>
-          <w:rFonts w:ascii="Poppins" w:hAnsi="Poppins" w:cs="Poppins"/>
-          <w:sz w:val="18"/>
-          <w:szCs w:val="18"/>
-        </w:rPr>
-        <w:t>Header</w:t>
-      </w:r>
-      <w:proofErr w:type="spellEnd"/>
-      <w:r>
-        <w:rPr>
-          <w:rFonts w:ascii="Poppins" w:hAnsi="Poppins" w:cs="Poppins"/>
-          <w:sz w:val="18"/>
-          <w:szCs w:val="18"/>
-        </w:rPr>
-        <w:t>) y el pie de página (</w:t>
-      </w:r>
-      <w:proofErr w:type="spellStart"/>
-      <w:r>
-        <w:rPr>
-          <w:rFonts w:ascii="Poppins" w:hAnsi="Poppins" w:cs="Poppins"/>
-          <w:sz w:val="18"/>
-          <w:szCs w:val="18"/>
-        </w:rPr>
-        <w:t>Footer</w:t>
-      </w:r>
-      <w:proofErr w:type="spellEnd"/>
-      <w:r>
-        <w:rPr>
-          <w:rFonts w:ascii="Poppins" w:hAnsi="Poppins" w:cs="Poppins"/>
-          <w:sz w:val="18"/>
-          <w:szCs w:val="18"/>
-        </w:rPr>
-        <w:t xml:space="preserve">) se utilizó la misma estructura que en la página de inicio (Home), </w:t>
+        <w:t xml:space="preserve">Para llevar a cabo el encabezado (Header) y el pie de página (Footer) se utilizó la misma estructura que en la página de inicio (Home), </w:t>
       </w:r>
       <w:r>
         <w:rPr>
@@ -5417,43 +3961,7 @@
           <w:sz w:val="18"/>
           <w:szCs w:val="18"/>
         </w:rPr>
-        <w:t xml:space="preserve"> que se usaron las mismas propiedades y características, seo, </w:t>
-      </w:r>
-      <w:proofErr w:type="spellStart"/>
-      <w:r>
-        <w:rPr>
-          <w:rFonts w:ascii="Poppins" w:hAnsi="Poppins" w:cs="Poppins"/>
-          <w:sz w:val="18"/>
-          <w:szCs w:val="18"/>
-        </w:rPr>
-        <w:t>css</w:t>
-      </w:r>
-      <w:proofErr w:type="spellEnd"/>
-      <w:r>
-        <w:rPr>
-          <w:rFonts w:ascii="Poppins" w:hAnsi="Poppins" w:cs="Poppins"/>
-          <w:sz w:val="18"/>
-          <w:szCs w:val="18"/>
-        </w:rPr>
-        <w:t xml:space="preserve"> y animaciones. En cuanto a la estructura del contenido de la página (</w:t>
-      </w:r>
-      <w:proofErr w:type="spellStart"/>
-      <w:r>
-        <w:rPr>
-          <w:rFonts w:ascii="Poppins" w:hAnsi="Poppins" w:cs="Poppins"/>
-          <w:sz w:val="18"/>
-          <w:szCs w:val="18"/>
-        </w:rPr>
-        <w:t>Main</w:t>
-      </w:r>
-      <w:proofErr w:type="spellEnd"/>
-      <w:r>
-        <w:rPr>
-          <w:rFonts w:ascii="Poppins" w:hAnsi="Poppins" w:cs="Poppins"/>
-          <w:sz w:val="18"/>
-          <w:szCs w:val="18"/>
-        </w:rPr>
-        <w:t>) Este se hizo diferente, esta página se enfocó en medicamentos como Ibuprofeno,</w:t>
+        <w:t xml:space="preserve"> que se usaron las mismas propiedades y características, seo, css y animaciones. En cuanto a la estructura del contenido de la página (Main) Este se hizo diferente, esta página se enfocó en medicamentos como Ibuprofeno,</w:t>
       </w:r>
       <w:r>
         <w:rPr>
@@ -5490,114 +3998,24 @@
           <w:sz w:val="18"/>
           <w:szCs w:val="18"/>
         </w:rPr>
-        <w:t xml:space="preserve">Todo el contenido se organiza similar a la </w:t>
-      </w:r>
-      <w:proofErr w:type="spellStart"/>
-      <w:r>
-        <w:rPr>
-          <w:rFonts w:ascii="Poppins" w:hAnsi="Poppins" w:cs="Poppins"/>
-          <w:sz w:val="18"/>
-          <w:szCs w:val="18"/>
-        </w:rPr>
-        <w:t>pagina</w:t>
-      </w:r>
-      <w:proofErr w:type="spellEnd"/>
-      <w:r>
-        <w:rPr>
-          <w:rFonts w:ascii="Poppins" w:hAnsi="Poppins" w:cs="Poppins"/>
-          <w:sz w:val="18"/>
-          <w:szCs w:val="18"/>
-        </w:rPr>
-        <w:t xml:space="preserve"> anterior, dentro de un &lt;</w:t>
-      </w:r>
-      <w:proofErr w:type="spellStart"/>
-      <w:r>
-        <w:rPr>
-          <w:rFonts w:ascii="Poppins" w:hAnsi="Poppins" w:cs="Poppins"/>
-          <w:sz w:val="18"/>
-          <w:szCs w:val="18"/>
-        </w:rPr>
-        <w:t>section</w:t>
-      </w:r>
-      <w:proofErr w:type="spellEnd"/>
-      <w:r>
-        <w:rPr>
-          <w:rFonts w:ascii="Poppins" w:hAnsi="Poppins" w:cs="Poppins"/>
-          <w:sz w:val="18"/>
-          <w:szCs w:val="18"/>
-        </w:rPr>
-        <w:t xml:space="preserve">&gt; con la clase </w:t>
-      </w:r>
-      <w:proofErr w:type="spellStart"/>
-      <w:r>
-        <w:rPr>
-          <w:rFonts w:ascii="Poppins" w:hAnsi="Poppins" w:cs="Poppins"/>
-          <w:sz w:val="18"/>
-          <w:szCs w:val="18"/>
-        </w:rPr>
-        <w:t>articulos</w:t>
-      </w:r>
-      <w:proofErr w:type="spellEnd"/>
-      <w:r>
-        <w:rPr>
-          <w:rFonts w:ascii="Poppins" w:hAnsi="Poppins" w:cs="Poppins"/>
-          <w:sz w:val="18"/>
-          <w:szCs w:val="18"/>
-        </w:rPr>
-        <w:t>, que funcionan como un contenedor flexible para todas las tarjetas.</w:t>
-      </w:r>
-    </w:p>
-    <w:p>
-      <w:pPr>
-        <w:rPr>
-          <w:rFonts w:ascii="Poppins" w:hAnsi="Poppins" w:cs="Poppins"/>
-          <w:sz w:val="18"/>
-          <w:szCs w:val="18"/>
-        </w:rPr>
-      </w:pPr>
-      <w:r>
-        <w:rPr>
-          <w:rFonts w:ascii="Poppins" w:hAnsi="Poppins" w:cs="Poppins"/>
-          <w:sz w:val="18"/>
-          <w:szCs w:val="18"/>
-        </w:rPr>
-        <w:t>Dentro de cada &lt;</w:t>
-      </w:r>
-      <w:proofErr w:type="spellStart"/>
-      <w:r>
-        <w:rPr>
-          <w:rFonts w:ascii="Poppins" w:hAnsi="Poppins" w:cs="Poppins"/>
-          <w:sz w:val="18"/>
-          <w:szCs w:val="18"/>
-        </w:rPr>
-        <w:t>article</w:t>
-      </w:r>
-      <w:proofErr w:type="spellEnd"/>
-      <w:r>
-        <w:rPr>
-          <w:rFonts w:ascii="Poppins" w:hAnsi="Poppins" w:cs="Poppins"/>
-          <w:sz w:val="18"/>
-          <w:szCs w:val="18"/>
-        </w:rPr>
-        <w:t xml:space="preserve">&gt; con la clase articulo-container, cada tarjeta </w:t>
-      </w:r>
-      <w:proofErr w:type="spellStart"/>
-      <w:r>
-        <w:rPr>
-          <w:rFonts w:ascii="Poppins" w:hAnsi="Poppins" w:cs="Poppins"/>
-          <w:sz w:val="18"/>
-          <w:szCs w:val="18"/>
-        </w:rPr>
-        <w:t>esta</w:t>
-      </w:r>
-      <w:proofErr w:type="spellEnd"/>
-      <w:r>
-        <w:rPr>
-          <w:rFonts w:ascii="Poppins" w:hAnsi="Poppins" w:cs="Poppins"/>
-          <w:sz w:val="18"/>
-          <w:szCs w:val="18"/>
-        </w:rPr>
-        <w:t xml:space="preserve"> estructurada de la siguiente manera.</w:t>
+        <w:t>Todo el contenido se organiza similar a la pagina anterior, dentro de un &lt;section&gt; con la clase articulos, que funcionan como un contenedor flexible para todas las tarjetas.</w:t>
+      </w:r>
+    </w:p>
+    <w:p>
+      <w:pPr>
+        <w:rPr>
+          <w:rFonts w:ascii="Poppins" w:hAnsi="Poppins" w:cs="Poppins"/>
+          <w:sz w:val="18"/>
+          <w:szCs w:val="18"/>
+        </w:rPr>
+      </w:pPr>
+      <w:r>
+        <w:rPr>
+          <w:rFonts w:ascii="Poppins" w:hAnsi="Poppins" w:cs="Poppins"/>
+          <w:sz w:val="18"/>
+          <w:szCs w:val="18"/>
+        </w:rPr>
+        <w:t>Dentro de cada &lt;article&gt; con la clase articulo-container, cada tarjeta esta estructurada de la siguiente manera.</w:t>
       </w:r>
     </w:p>
     <w:p>
@@ -5631,7 +4049,7 @@
                     <pic:cNvPicPr/>
                   </pic:nvPicPr>
                   <pic:blipFill>
-                    <a:blip r:embed="rId24"/>
+                    <a:blip r:embed="rId25"/>
                     <a:stretch>
                       <a:fillRect/>
                     </a:stretch>
@@ -5723,25 +4141,7 @@
           <w:sz w:val="18"/>
           <w:szCs w:val="18"/>
         </w:rPr>
-        <w:t xml:space="preserve">La característica mas importante es el uso de la etiqueta </w:t>
-      </w:r>
-      <w:proofErr w:type="spellStart"/>
-      <w:r>
-        <w:rPr>
-          <w:rFonts w:ascii="Poppins" w:hAnsi="Poppins" w:cs="Poppins"/>
-          <w:sz w:val="18"/>
-          <w:szCs w:val="18"/>
-        </w:rPr>
-        <w:t>dialog</w:t>
-      </w:r>
-      <w:proofErr w:type="spellEnd"/>
-      <w:r>
-        <w:rPr>
-          <w:rFonts w:ascii="Poppins" w:hAnsi="Poppins" w:cs="Poppins"/>
-          <w:sz w:val="18"/>
-          <w:szCs w:val="18"/>
-        </w:rPr>
-        <w:t xml:space="preserve">, cada medicamento tiene una propia ventana modal oculta al hacer clic en ver detalles, se </w:t>
+        <w:t xml:space="preserve">La característica mas importante es el uso de la etiqueta dialog, cada medicamento tiene una propia ventana modal oculta al hacer clic en ver detalles, se </w:t>
       </w:r>
       <w:r>
         <w:rPr>
@@ -5764,180 +4164,64 @@
       <w:pPr>
         <w:pStyle w:val="Subttulo"/>
       </w:pPr>
-      <w:r>
-        <w:t xml:space="preserve">Funcionalidad </w:t>
-      </w:r>
-      <w:proofErr w:type="gramStart"/>
-      <w:r>
-        <w:t>JS :</w:t>
-      </w:r>
-      <w:proofErr w:type="gramEnd"/>
-      <w:r>
-        <w:t xml:space="preserve"> </w:t>
-      </w:r>
-    </w:p>
-    <w:p>
-      <w:pPr>
-        <w:rPr>
-          <w:rFonts w:ascii="Poppins" w:hAnsi="Poppins" w:cs="Poppins"/>
-          <w:sz w:val="18"/>
-          <w:szCs w:val="18"/>
-        </w:rPr>
-      </w:pPr>
-      <w:r>
-        <w:rPr>
-          <w:rFonts w:ascii="Poppins" w:hAnsi="Poppins" w:cs="Poppins"/>
-          <w:sz w:val="18"/>
-          <w:szCs w:val="18"/>
-        </w:rPr>
-        <w:t xml:space="preserve">El botón ver detalles tiene un evento </w:t>
-      </w:r>
-      <w:proofErr w:type="spellStart"/>
-      <w:r>
-        <w:rPr>
-          <w:rFonts w:ascii="Poppins" w:hAnsi="Poppins" w:cs="Poppins"/>
-          <w:sz w:val="18"/>
-          <w:szCs w:val="18"/>
-        </w:rPr>
-        <w:t>onclick</w:t>
-      </w:r>
-      <w:proofErr w:type="spellEnd"/>
-      <w:r>
-        <w:rPr>
-          <w:rFonts w:ascii="Poppins" w:hAnsi="Poppins" w:cs="Poppins"/>
-          <w:sz w:val="18"/>
-          <w:szCs w:val="18"/>
-        </w:rPr>
-        <w:t xml:space="preserve"> que llama a la función </w:t>
-      </w:r>
-      <w:proofErr w:type="gramStart"/>
-      <w:r>
-        <w:rPr>
-          <w:rFonts w:ascii="Poppins" w:hAnsi="Poppins" w:cs="Poppins"/>
-          <w:sz w:val="18"/>
-          <w:szCs w:val="18"/>
-        </w:rPr>
-        <w:t>window.modal1.showModal</w:t>
-      </w:r>
-      <w:proofErr w:type="gramEnd"/>
-      <w:r>
-        <w:rPr>
-          <w:rFonts w:ascii="Poppins" w:hAnsi="Poppins" w:cs="Poppins"/>
-          <w:sz w:val="18"/>
-          <w:szCs w:val="18"/>
-        </w:rPr>
-        <w:t>(), donde "modal1" es el ID único de la ventana de detalles de cada producto. Esto hace que la ventana se muestre y se centre en la pantalla.</w:t>
-      </w:r>
-    </w:p>
-    <w:p>
-      <w:pPr>
-        <w:rPr>
-          <w:rFonts w:ascii="Poppins" w:hAnsi="Poppins" w:cs="Poppins"/>
-          <w:sz w:val="18"/>
-          <w:szCs w:val="18"/>
-        </w:rPr>
-      </w:pPr>
-      <w:r>
-        <w:rPr>
-          <w:rFonts w:ascii="Poppins" w:hAnsi="Poppins" w:cs="Poppins"/>
-          <w:sz w:val="18"/>
-          <w:szCs w:val="18"/>
-        </w:rPr>
+    </w:p>
+    <w:p>
+      <w:pPr>
+        <w:pStyle w:val="Subttulo"/>
+      </w:pPr>
+    </w:p>
+    <w:p>
+      <w:pPr>
+        <w:pStyle w:val="Subttulo"/>
+      </w:pPr>
+    </w:p>
+    <w:p>
+      <w:pPr>
+        <w:pStyle w:val="Subttulo"/>
+      </w:pPr>
+    </w:p>
+    <w:p>
+      <w:pPr>
+        <w:pStyle w:val="Subttulo"/>
+      </w:pPr>
+      <w:r>
         <w:lastRenderedPageBreak/>
-        <w:t xml:space="preserve">El botón "Cerrar" dentro del modal tiene un evento </w:t>
-      </w:r>
-      <w:proofErr w:type="spellStart"/>
-      <w:r>
-        <w:rPr>
-          <w:rFonts w:ascii="Poppins" w:hAnsi="Poppins" w:cs="Poppins"/>
-          <w:sz w:val="18"/>
-          <w:szCs w:val="18"/>
-        </w:rPr>
-        <w:t>onclick</w:t>
-      </w:r>
-      <w:proofErr w:type="spellEnd"/>
-      <w:r>
-        <w:rPr>
-          <w:rFonts w:ascii="Poppins" w:hAnsi="Poppins" w:cs="Poppins"/>
-          <w:sz w:val="18"/>
-          <w:szCs w:val="18"/>
-        </w:rPr>
-        <w:t xml:space="preserve"> que llama a </w:t>
-      </w:r>
-      <w:proofErr w:type="spellStart"/>
-      <w:proofErr w:type="gramStart"/>
-      <w:r>
-        <w:rPr>
-          <w:rFonts w:ascii="Poppins" w:hAnsi="Poppins" w:cs="Poppins"/>
-          <w:sz w:val="18"/>
-          <w:szCs w:val="18"/>
-        </w:rPr>
-        <w:t>window.modalX.close</w:t>
-      </w:r>
-      <w:proofErr w:type="spellEnd"/>
-      <w:proofErr w:type="gramEnd"/>
-      <w:r>
-        <w:rPr>
-          <w:rFonts w:ascii="Poppins" w:hAnsi="Poppins" w:cs="Poppins"/>
-          <w:sz w:val="18"/>
-          <w:szCs w:val="18"/>
-        </w:rPr>
-        <w:t>(), lo que oculta la ventana modal</w:t>
-      </w:r>
-    </w:p>
-    <w:p>
-      <w:pPr>
-        <w:rPr>
-          <w:rFonts w:ascii="Poppins" w:hAnsi="Poppins" w:cs="Poppins"/>
-          <w:sz w:val="18"/>
-          <w:szCs w:val="18"/>
-        </w:rPr>
-      </w:pPr>
-    </w:p>
-    <w:p>
-      <w:pPr>
-        <w:rPr>
-          <w:rFonts w:ascii="Poppins" w:hAnsi="Poppins" w:cs="Poppins"/>
-          <w:sz w:val="18"/>
-          <w:szCs w:val="18"/>
-        </w:rPr>
-      </w:pPr>
-    </w:p>
-    <w:p>
-      <w:pPr>
-        <w:rPr>
-          <w:rFonts w:ascii="Poppins" w:hAnsi="Poppins" w:cs="Poppins"/>
-          <w:sz w:val="18"/>
-          <w:szCs w:val="18"/>
-        </w:rPr>
-      </w:pPr>
-    </w:p>
-    <w:p>
-      <w:pPr>
-        <w:rPr>
-          <w:rFonts w:ascii="Poppins" w:hAnsi="Poppins" w:cs="Poppins"/>
-          <w:sz w:val="18"/>
-          <w:szCs w:val="18"/>
-        </w:rPr>
-      </w:pPr>
-    </w:p>
-    <w:p>
-      <w:pPr>
-        <w:rPr>
-          <w:rFonts w:ascii="Poppins" w:hAnsi="Poppins" w:cs="Poppins"/>
-          <w:sz w:val="18"/>
-          <w:szCs w:val="18"/>
-        </w:rPr>
-      </w:pPr>
-    </w:p>
-    <w:p>
-      <w:pPr>
-        <w:rPr>
-          <w:rFonts w:ascii="Poppins" w:hAnsi="Poppins" w:cs="Poppins"/>
-          <w:sz w:val="18"/>
-          <w:szCs w:val="18"/>
-        </w:rPr>
-      </w:pPr>
+        <w:t xml:space="preserve">Funcionalidad JS : </w:t>
+      </w:r>
+    </w:p>
+    <w:p>
+      <w:pPr>
+        <w:rPr>
+          <w:rFonts w:ascii="Poppins" w:hAnsi="Poppins" w:cs="Poppins"/>
+          <w:sz w:val="18"/>
+          <w:szCs w:val="18"/>
+        </w:rPr>
+      </w:pPr>
+      <w:r>
+        <w:rPr>
+          <w:rFonts w:ascii="Poppins" w:hAnsi="Poppins" w:cs="Poppins"/>
+          <w:sz w:val="18"/>
+          <w:szCs w:val="18"/>
+        </w:rPr>
+        <w:t>El botón ver detalles tiene un evento onclick que llama a la función window.modal1.showModal(), donde "modal1" es el ID único de la ventana de detalles de cada producto. Esto hace que la ventana se muestre y se centre en la pantalla.</w:t>
+      </w:r>
+    </w:p>
+    <w:p>
+      <w:pPr>
+        <w:rPr>
+          <w:rFonts w:ascii="Poppins" w:hAnsi="Poppins" w:cs="Poppins"/>
+          <w:sz w:val="18"/>
+          <w:szCs w:val="18"/>
+        </w:rPr>
+      </w:pPr>
+      <w:r>
+        <w:rPr>
+          <w:rFonts w:ascii="Poppins" w:hAnsi="Poppins" w:cs="Poppins"/>
+          <w:sz w:val="18"/>
+          <w:szCs w:val="18"/>
+        </w:rPr>
+        <w:t>El botón "Cerrar" dentro del modal tiene un evento onclick que llama a window.modalX.close(), lo que oculta la ventana modal</w:t>
+      </w:r>
     </w:p>
     <w:p>
       <w:pPr>
@@ -6033,7 +4317,7 @@
                     <pic:cNvPicPr/>
                   </pic:nvPicPr>
                   <pic:blipFill>
-                    <a:blip r:embed="rId25"/>
+                    <a:blip r:embed="rId26"/>
                     <a:stretch>
                       <a:fillRect/>
                     </a:stretch>
@@ -6825,7 +5109,6 @@
   <w:style w:type="character" w:default="1" w:styleId="Fuentedeprrafopredeter">
     <w:name w:val="Default Paragraph Font"/>
     <w:uiPriority w:val="1"/>
-    <w:semiHidden/>
     <w:unhideWhenUsed/>
   </w:style>
   <w:style w:type="table" w:default="1" w:styleId="Tablanormal">

</xml_diff>

<commit_message>
comenzamos a ver react
</commit_message>
<xml_diff>
--- a/PDF's/Informe de Pagina de Farmacia.docx
+++ b/PDF's/Informe de Pagina de Farmacia.docx
@@ -1569,6 +1569,7 @@
       <w:r>
         <w:rPr>
           <w:rFonts w:ascii="Poppins" w:hAnsi="Poppins" w:cs="Poppins"/>
+          <w:noProof/>
           <w:sz w:val="18"/>
           <w:szCs w:val="18"/>
         </w:rPr>
@@ -1668,6 +1669,9 @@
     </w:p>
     <w:p>
       <w:r>
+        <w:rPr>
+          <w:noProof/>
+        </w:rPr>
         <w:drawing>
           <wp:inline distT="0" distB="0" distL="0" distR="0" wp14:anchorId="1DC5F1B2" wp14:editId="78FBD7D8">
             <wp:extent cx="5612130" cy="2767965"/>
@@ -2003,18 +2007,35 @@
       </w:r>
     </w:p>
     <w:p>
-      <w:pPr>
-        <w:rPr>
-          <w:u w:val="single"/>
-        </w:rPr>
-      </w:pPr>
-    </w:p>
-    <w:p>
-      <w:pPr>
-        <w:rPr>
-          <w:u w:val="single"/>
-        </w:rPr>
-      </w:pPr>
+      <w:r>
+        <w:t xml:space="preserve">Titulo: uso de palabras en el </w:t>
+      </w:r>
+      <w:proofErr w:type="spellStart"/>
+      <w:r>
+        <w:t>tittle</w:t>
+      </w:r>
+      <w:proofErr w:type="spellEnd"/>
+      <w:r>
+        <w:t xml:space="preserve"> y una breve descripción del contenido en la meta </w:t>
+      </w:r>
+      <w:proofErr w:type="spellStart"/>
+      <w:r>
+        <w:t>description</w:t>
+      </w:r>
+      <w:proofErr w:type="spellEnd"/>
+      <w:r>
+        <w:t xml:space="preserve"> para ayudar a los motores de </w:t>
+      </w:r>
+      <w:proofErr w:type="spellStart"/>
+      <w:r>
+        <w:t>busqueda</w:t>
+      </w:r>
+      <w:proofErr w:type="spellEnd"/>
+    </w:p>
+    <w:p>
+      <w:r>
+        <w:t xml:space="preserve">Objetivo: mostrar a los usuarios productos o personas que buscan medicamentos en especial </w:t>
+      </w:r>
     </w:p>
     <w:p>
       <w:pPr>
@@ -2035,7 +2056,6 @@
         <w:rPr>
           <w:u w:val="single"/>
         </w:rPr>
-        <w:lastRenderedPageBreak/>
         <w:t>CSS</w:t>
       </w:r>
     </w:p>
@@ -2255,7 +2275,6 @@
           <w:szCs w:val="24"/>
           <w:u w:val="single"/>
         </w:rPr>
-        <w:lastRenderedPageBreak/>
         <w:t>Cuerpo (Main)</w:t>
       </w:r>
     </w:p>
@@ -2396,7 +2415,6 @@
           <w:szCs w:val="24"/>
           <w:u w:val="single"/>
         </w:rPr>
-        <w:lastRenderedPageBreak/>
         <w:t>Footer ()</w:t>
       </w:r>
     </w:p>
@@ -2496,7 +2514,6 @@
         <w:rPr>
           <w:u w:val="single"/>
         </w:rPr>
-        <w:lastRenderedPageBreak/>
         <w:t>Animaciones</w:t>
       </w:r>
     </w:p>
@@ -2689,7 +2706,6 @@
         <w:rPr>
           <w:u w:val="single"/>
         </w:rPr>
-        <w:lastRenderedPageBreak/>
         <w:t>Diseño Responsive</w:t>
       </w:r>
     </w:p>
@@ -2824,7 +2840,6 @@
         <w:pStyle w:val="Ttulo1"/>
       </w:pPr>
       <w:r>
-        <w:lastRenderedPageBreak/>
         <w:t>Artículos</w:t>
       </w:r>
       <w:r>
@@ -3052,6 +3067,7 @@
           <w:sz w:val="18"/>
           <w:szCs w:val="18"/>
         </w:rPr>
+        <w:lastRenderedPageBreak/>
         <w:t>Precio</w:t>
       </w:r>
     </w:p>
@@ -3215,7 +3231,6 @@
         <w:pStyle w:val="Subttulo"/>
       </w:pPr>
       <w:r>
-        <w:lastRenderedPageBreak/>
         <w:t>Tarjeta de Articulo</w:t>
       </w:r>
     </w:p>
@@ -3416,6 +3431,7 @@
           <w:sz w:val="18"/>
           <w:szCs w:val="18"/>
         </w:rPr>
+        <w:lastRenderedPageBreak/>
         <w:t>Botón de compra</w:t>
       </w:r>
       <w:r>
@@ -3645,6 +3661,7 @@
           <w:sz w:val="18"/>
           <w:szCs w:val="18"/>
         </w:rPr>
+        <w:lastRenderedPageBreak/>
         <w:t>La imagen se agranda ligeramente,</w:t>
       </w:r>
     </w:p>
@@ -3873,6 +3890,7 @@
         <w:rPr>
           <w:noProof/>
         </w:rPr>
+        <w:lastRenderedPageBreak/>
         <w:drawing>
           <wp:inline distT="0" distB="0" distL="0" distR="0" wp14:anchorId="6DFC7482" wp14:editId="054FF88D">
             <wp:extent cx="3060920" cy="3226003"/>
@@ -3998,6 +4016,7 @@
           <w:sz w:val="18"/>
           <w:szCs w:val="18"/>
         </w:rPr>
+        <w:lastRenderedPageBreak/>
         <w:t>Todo el contenido se organiza similar a la pagina anterior, dentro de un &lt;section&gt; con la clase articulos, que funcionan como un contenedor flexible para todas las tarjetas.</w:t>
       </w:r>
     </w:p>
@@ -4185,7 +4204,6 @@
         <w:pStyle w:val="Subttulo"/>
       </w:pPr>
       <w:r>
-        <w:lastRenderedPageBreak/>
         <w:t xml:space="preserve">Funcionalidad JS : </w:t>
       </w:r>
     </w:p>
@@ -4257,7 +4275,16 @@
           <w:sz w:val="20"/>
           <w:szCs w:val="20"/>
         </w:rPr>
-        <w:t>página anterior. Esto se hizo intencionalmente para mantener una coherencia visual en todo el sitio web, asegurando que las tarjetas tengan un aspecto familiar y profesional, con su fondo claro, bordes redondeados y sombra.</w:t>
+        <w:t xml:space="preserve">página anterior. Esto se hizo intencionalmente para mantener una coherencia visual en </w:t>
+      </w:r>
+      <w:r>
+        <w:rPr>
+          <w:rFonts w:ascii="Poppins" w:hAnsi="Poppins" w:cs="Poppins"/>
+          <w:sz w:val="20"/>
+          <w:szCs w:val="20"/>
+        </w:rPr>
+        <w:lastRenderedPageBreak/>
+        <w:t>todo el sitio web, asegurando que las tarjetas tengan un aspecto familiar y profesional, con su fondo claro, bordes redondeados y sombra.</w:t>
       </w:r>
     </w:p>
     <w:p>
@@ -5109,6 +5136,7 @@
   <w:style w:type="character" w:default="1" w:styleId="Fuentedeprrafopredeter">
     <w:name w:val="Default Paragraph Font"/>
     <w:uiPriority w:val="1"/>
+    <w:semiHidden/>
     <w:unhideWhenUsed/>
   </w:style>
   <w:style w:type="table" w:default="1" w:styleId="Tablanormal">

</xml_diff>